<commit_message>
Développement de l'application, popups et base de données
</commit_message>
<xml_diff>
--- a/2-Documentation/x-trigerber-rapport-de-projet.docx
+++ b/2-Documentation/x-trigerber-rapport-de-projet.docx
@@ -156,46 +156,23 @@
     <w:p>
       <w:pPr>
         <w:jc w:val="center"/>
-        <w:rPr>
-          <w:lang w:val="de-CH"/>
-        </w:rPr>
-      </w:pPr>
+      </w:pPr>
+      <w:r>
+        <w:t xml:space="preserve">Experts : Joseph </w:t>
+      </w:r>
       <w:proofErr w:type="spellStart"/>
-      <w:proofErr w:type="gramStart"/>
-      <w:r>
-        <w:rPr>
-          <w:lang w:val="de-CH"/>
-        </w:rPr>
-        <w:t>Experts</w:t>
+      <w:r>
+        <w:t>Brandenberg</w:t>
       </w:r>
       <w:proofErr w:type="spellEnd"/>
       <w:r>
-        <w:rPr>
-          <w:lang w:val="de-CH"/>
-        </w:rPr>
-        <w:t> :</w:t>
-      </w:r>
-      <w:proofErr w:type="gramEnd"/>
-      <w:r>
-        <w:rPr>
-          <w:lang w:val="de-CH"/>
-        </w:rPr>
-        <w:t xml:space="preserve"> Joseph </w:t>
+        <w:t xml:space="preserve">, Serge </w:t>
       </w:r>
       <w:proofErr w:type="spellStart"/>
       <w:r>
-        <w:rPr>
-          <w:lang w:val="de-CH"/>
-        </w:rPr>
-        <w:t>Brandenberg</w:t>
+        <w:t>Wenger</w:t>
       </w:r>
       <w:proofErr w:type="spellEnd"/>
-      <w:r>
-        <w:rPr>
-          <w:lang w:val="de-CH"/>
-        </w:rPr>
-        <w:t>, Serge Wenger</w:t>
-      </w:r>
     </w:p>
     <w:p>
       <w:pPr>
@@ -205,9 +182,6 @@
         </w:rPr>
       </w:pPr>
       <w:r>
-        <w:rPr>
-          <w:lang w:val="de-CH"/>
-        </w:rPr>
         <w:br w:type="page"/>
       </w:r>
       <w:r>
@@ -5315,15 +5289,10 @@
       </w:pPr>
       <w:r>
         <w:lastRenderedPageBreak/>
-        <w:t>Création de « </w:t>
-      </w:r>
-      <w:proofErr w:type="spellStart"/>
-      <w:r>
-        <w:t>ToDo</w:t>
-      </w:r>
-      <w:proofErr w:type="spellEnd"/>
-      <w:r>
-        <w:t xml:space="preserve"> L</w:t>
+        <w:t>Création de « ToDo</w:t>
+      </w:r>
+      <w:r>
+        <w:t>L</w:t>
       </w:r>
       <w:r>
         <w:t>ist » à partir des tâches</w:t>
@@ -6796,7 +6765,18 @@
       </w:r>
       <w:r>
         <w:lastRenderedPageBreak/>
-        <w:t>problèmes du côté serveur et qu’il faut une connexion à internet. Or, l’application n’a pas besoin d’une connexion pour fonctionner. Quant au stockage interne / externe de fichiers, il manque de structure et c’est également le domaine dans lequel je possède le moins de compétences. L’option de SQLite est choisie car elle possède une bonne structure de base de données.</w:t>
+        <w:t xml:space="preserve">problèmes du côté serveur et qu’il faut une connexion à internet. Or, l’application n’a pas besoin d’une connexion pour fonctionner. Quant au stockage interne / externe de fichiers, il manque de structure et c’est également le domaine dans lequel je possède le moins de compétences. </w:t>
+      </w:r>
+    </w:p>
+    <w:p>
+      <w:r>
+        <w:t xml:space="preserve">L’option </w:t>
+      </w:r>
+      <w:r>
+        <w:t>retenue est SQLite</w:t>
+      </w:r>
+      <w:r>
+        <w:t xml:space="preserve"> car elle possède une bonne structure de base de données.</w:t>
       </w:r>
     </w:p>
     <w:p/>
@@ -7503,22 +7483,31 @@
       <w:pPr>
         <w:pStyle w:val="Retraitcorpsdetexte"/>
         <w:ind w:left="0"/>
+        <w:jc w:val="left"/>
       </w:pPr>
     </w:p>
     <w:p>
       <w:pPr>
         <w:pStyle w:val="Retraitcorpsdetexte"/>
         <w:ind w:left="0"/>
-        <w:jc w:val="center"/>
+        <w:jc w:val="left"/>
       </w:pPr>
       <w:r>
         <w:rPr>
           <w:noProof/>
         </w:rPr>
         <w:drawing>
-          <wp:inline distT="0" distB="0" distL="0" distR="0" wp14:anchorId="3A4A4AEC" wp14:editId="5ABF15B8">
+          <wp:anchor distT="0" distB="0" distL="114300" distR="114300" simplePos="0" relativeHeight="251771904" behindDoc="0" locked="0" layoutInCell="1" allowOverlap="1" wp14:anchorId="57EE03A3" wp14:editId="1A7F26A9">
+            <wp:simplePos x="904875" y="2200275"/>
+            <wp:positionH relativeFrom="column">
+              <wp:align>left</wp:align>
+            </wp:positionH>
+            <wp:positionV relativeFrom="paragraph">
+              <wp:align>top</wp:align>
+            </wp:positionV>
             <wp:extent cx="4645660" cy="6092825"/>
             <wp:effectExtent l="0" t="0" r="2540" b="3175"/>
+            <wp:wrapSquare wrapText="bothSides"/>
             <wp:docPr id="4" name="Image 4" descr="C:\Users\trigerber\AppData\Local\Microsoft\Windows\INetCache\Content.Word\CamScanner 05-06-2022 10.29_1.jpg"/>
             <wp:cNvGraphicFramePr>
               <a:graphicFrameLocks xmlns:a="http://schemas.openxmlformats.org/drawingml/2006/main" noChangeAspect="1"/>
@@ -7564,26 +7553,25 @@
                 </pic:pic>
               </a:graphicData>
             </a:graphic>
-          </wp:inline>
+          </wp:anchor>
         </w:drawing>
       </w:r>
+      <w:r>
+        <w:br w:type="textWrapping" w:clear="all"/>
+      </w:r>
     </w:p>
     <w:p>
       <w:pPr>
         <w:pStyle w:val="Retraitcorpsdetexte"/>
         <w:ind w:left="0"/>
+        <w:jc w:val="left"/>
       </w:pPr>
     </w:p>
     <w:p>
       <w:pPr>
         <w:pStyle w:val="Retraitcorpsdetexte"/>
         <w:ind w:left="0"/>
-      </w:pPr>
-    </w:p>
-    <w:p>
-      <w:pPr>
-        <w:pStyle w:val="Retraitcorpsdetexte"/>
-        <w:ind w:left="0"/>
+        <w:jc w:val="center"/>
       </w:pPr>
       <w:r>
         <w:rPr>
@@ -7591,9 +7579,25 @@
         </w:rPr>
         <w:lastRenderedPageBreak/>
         <w:drawing>
-          <wp:inline distT="0" distB="0" distL="0" distR="0" wp14:anchorId="758307F7" wp14:editId="3A6B1C38">
-            <wp:extent cx="5464175" cy="7070002"/>
-            <wp:effectExtent l="0" t="0" r="3175" b="0"/>
+          <wp:anchor distT="0" distB="0" distL="114300" distR="114300" simplePos="0" relativeHeight="251772928" behindDoc="1" locked="0" layoutInCell="1" allowOverlap="1" wp14:anchorId="3E1A1C3E" wp14:editId="1CCBA9AB">
+            <wp:simplePos x="0" y="0"/>
+            <wp:positionH relativeFrom="margin">
+              <wp:align>left</wp:align>
+            </wp:positionH>
+            <wp:positionV relativeFrom="paragraph">
+              <wp:posOffset>596</wp:posOffset>
+            </wp:positionV>
+            <wp:extent cx="3658696" cy="4733925"/>
+            <wp:effectExtent l="0" t="0" r="0" b="0"/>
+            <wp:wrapTight wrapText="bothSides">
+              <wp:wrapPolygon edited="0">
+                <wp:start x="0" y="0"/>
+                <wp:lineTo x="0" y="21470"/>
+                <wp:lineTo x="21484" y="21470"/>
+                <wp:lineTo x="21484" y="0"/>
+                <wp:lineTo x="0" y="0"/>
+              </wp:wrapPolygon>
+            </wp:wrapTight>
             <wp:docPr id="5" name="Image 5" descr="C:\Users\trigerber\AppData\Local\Microsoft\Windows\INetCache\Content.Word\CamScanner 05-06-2022 10.29_2.jpg"/>
             <wp:cNvGraphicFramePr>
               <a:graphicFrameLocks xmlns:a="http://schemas.openxmlformats.org/drawingml/2006/main" noChangeAspect="1"/>
@@ -7621,7 +7625,7 @@
                   <pic:spPr bwMode="auto">
                     <a:xfrm>
                       <a:off x="0" y="0"/>
-                      <a:ext cx="5465132" cy="7071240"/>
+                      <a:ext cx="3658696" cy="4733925"/>
                     </a:xfrm>
                     <a:prstGeom prst="rect">
                       <a:avLst/>
@@ -7639,18 +7643,10 @@
                 </pic:pic>
               </a:graphicData>
             </a:graphic>
-          </wp:inline>
+          </wp:anchor>
         </w:drawing>
       </w:r>
-      <w:bookmarkStart w:id="36" w:name="_GoBack"/>
-      <w:bookmarkEnd w:id="36"/>
-    </w:p>
-    <w:bookmarkEnd w:id="35"/>
-    <w:p>
-      <w:pPr>
-        <w:pStyle w:val="Retraitcorpsdetexte"/>
-        <w:ind w:left="0"/>
-      </w:pPr>
+      <w:bookmarkEnd w:id="35"/>
     </w:p>
     <w:p>
       <w:pPr>
@@ -7659,10 +7655,10 @@
       </w:pPr>
       <w:r>
         <w:object w:dxaOrig="10845" w:dyaOrig="8265" w14:anchorId="387C7AAD">
-          <v:shape id="_x0000_i1061" type="#_x0000_t75" style="width:592.5pt;height:452.25pt" o:ole="">
+          <v:shape id="_x0000_i1026" type="#_x0000_t75" style="width:592.5pt;height:452.25pt" o:ole="">
             <v:imagedata r:id="rId21" o:title=""/>
           </v:shape>
-          <o:OLEObject Type="Embed" ProgID="Visio.Drawing.15" ShapeID="_x0000_i1061" DrawAspect="Content" ObjectID="_1713359210" r:id="rId22"/>
+          <o:OLEObject Type="Embed" ProgID="Visio.Drawing.15" ShapeID="_x0000_i1026" DrawAspect="Content" ObjectID="_1713788595" r:id="rId22"/>
         </w:object>
       </w:r>
     </w:p>
@@ -7853,20 +7849,47 @@
         <w:pStyle w:val="Retraitcorpsdetexte"/>
         <w:ind w:left="0"/>
       </w:pPr>
+      <w:r>
+        <w:t>La navigation principale se fait avec les deux boutons du menu. L’utilisateur peut ensuite naviguer à travers l’application en appuyant sur une tâche dans la liste de tâche pour accéder à son menu, en appuyant sur une catégorie dans le menu de catégories pour y accéder, en appuyant sur le « + » pour accéder au menu d’ajout de tâches, etc…</w:t>
+      </w:r>
+    </w:p>
+    <w:p>
+      <w:pPr>
+        <w:pStyle w:val="Retraitcorpsdetexte"/>
+        <w:ind w:left="0"/>
+      </w:pPr>
+      <w:r>
+        <w:t>Le retour en arrière se fait avec les flèches de navigation de base du téléphone.</w:t>
+      </w:r>
+    </w:p>
+    <w:p>
+      <w:pPr>
+        <w:pStyle w:val="Retraitcorpsdetexte"/>
+        <w:ind w:left="0"/>
+      </w:pPr>
+      <w:r>
+        <w:t>Toutes les pages sauf les deux principales sont sous forme de pop-ups.</w:t>
+      </w:r>
+    </w:p>
+    <w:p>
+      <w:pPr>
+        <w:pStyle w:val="Retraitcorpsdetexte"/>
+        <w:ind w:left="0"/>
+      </w:pPr>
     </w:p>
     <w:p>
       <w:pPr>
         <w:pStyle w:val="Titre2"/>
       </w:pPr>
-      <w:bookmarkStart w:id="37" w:name="_Toc532179967"/>
-      <w:bookmarkStart w:id="38" w:name="_Toc165969651"/>
-      <w:bookmarkStart w:id="39" w:name="_Toc102573893"/>
+      <w:bookmarkStart w:id="36" w:name="_Toc532179967"/>
+      <w:bookmarkStart w:id="37" w:name="_Toc165969651"/>
+      <w:bookmarkStart w:id="38" w:name="_Toc102573893"/>
       <w:r>
         <w:t>Conception des tests</w:t>
       </w:r>
+      <w:bookmarkEnd w:id="36"/>
       <w:bookmarkEnd w:id="37"/>
       <w:bookmarkEnd w:id="38"/>
-      <w:bookmarkEnd w:id="39"/>
     </w:p>
     <w:p>
       <w:pPr>
@@ -8043,81 +8066,127 @@
       </w:pPr>
     </w:p>
     <w:p>
+      <w:r>
+        <w:br w:type="page"/>
+      </w:r>
+    </w:p>
+    <w:p>
+      <w:pPr>
+        <w:pStyle w:val="Titre2"/>
+      </w:pPr>
+      <w:bookmarkStart w:id="39" w:name="_Toc102573894"/>
+      <w:bookmarkStart w:id="40" w:name="_Toc532179961"/>
+      <w:r>
+        <w:lastRenderedPageBreak/>
+        <w:t>Planification</w:t>
+      </w:r>
+      <w:r>
+        <w:t xml:space="preserve"> détaillé</w:t>
+      </w:r>
+      <w:r>
+        <w:t>e</w:t>
+      </w:r>
+      <w:bookmarkEnd w:id="39"/>
+    </w:p>
+    <w:p>
       <w:pPr>
         <w:pStyle w:val="Retraitcorpsdetexte"/>
         <w:ind w:left="0"/>
       </w:pPr>
-    </w:p>
-    <w:p>
-      <w:pPr>
-        <w:pStyle w:val="Titre2"/>
-      </w:pPr>
-      <w:bookmarkStart w:id="40" w:name="_Toc102573894"/>
-      <w:bookmarkStart w:id="41" w:name="_Toc532179961"/>
-      <w:r>
-        <w:t>Planification</w:t>
-      </w:r>
-      <w:r>
-        <w:t xml:space="preserve"> détaillé</w:t>
-      </w:r>
-      <w:r>
-        <w:t>e</w:t>
-      </w:r>
+      <w:r>
+        <w:rPr>
+          <w:noProof/>
+        </w:rPr>
+        <w:drawing>
+          <wp:anchor distT="0" distB="0" distL="114300" distR="114300" simplePos="0" relativeHeight="251773952" behindDoc="1" locked="0" layoutInCell="1" allowOverlap="1" wp14:anchorId="758F4A26" wp14:editId="43A9A16A">
+            <wp:simplePos x="0" y="0"/>
+            <wp:positionH relativeFrom="margin">
+              <wp:posOffset>-605155</wp:posOffset>
+            </wp:positionH>
+            <wp:positionV relativeFrom="paragraph">
+              <wp:posOffset>276860</wp:posOffset>
+            </wp:positionV>
+            <wp:extent cx="7010400" cy="8153400"/>
+            <wp:effectExtent l="0" t="0" r="0" b="0"/>
+            <wp:wrapTight wrapText="bothSides">
+              <wp:wrapPolygon edited="0">
+                <wp:start x="0" y="0"/>
+                <wp:lineTo x="0" y="21550"/>
+                <wp:lineTo x="21541" y="21550"/>
+                <wp:lineTo x="21541" y="0"/>
+                <wp:lineTo x="0" y="0"/>
+              </wp:wrapPolygon>
+            </wp:wrapTight>
+            <wp:docPr id="7" name="Graphique 7"/>
+            <wp:cNvGraphicFramePr/>
+            <a:graphic xmlns:a="http://schemas.openxmlformats.org/drawingml/2006/main">
+              <a:graphicData uri="http://schemas.openxmlformats.org/drawingml/2006/chart">
+                <c:chart xmlns:c="http://schemas.openxmlformats.org/drawingml/2006/chart" xmlns:r="http://schemas.openxmlformats.org/officeDocument/2006/relationships" r:id="rId23"/>
+              </a:graphicData>
+            </a:graphic>
+            <wp14:sizeRelH relativeFrom="margin">
+              <wp14:pctWidth>0</wp14:pctWidth>
+            </wp14:sizeRelH>
+            <wp14:sizeRelV relativeFrom="margin">
+              <wp14:pctHeight>0</wp14:pctHeight>
+            </wp14:sizeRelV>
+          </wp:anchor>
+        </w:drawing>
+      </w:r>
+      <w:r>
+        <w:t>La planification initiale a été réalisée le Mercredi 4 Mai, soit après environ 1 journée de travail</w:t>
+      </w:r>
+    </w:p>
+    <w:p>
+      <w:pPr>
+        <w:pStyle w:val="Retraitcorpsdetexte"/>
+        <w:ind w:left="0"/>
+      </w:pPr>
+    </w:p>
+    <w:p>
+      <w:pPr>
+        <w:pStyle w:val="Retraitcorpsdetexte"/>
+        <w:ind w:left="0"/>
+      </w:pPr>
+    </w:p>
+    <w:p>
+      <w:pPr>
+        <w:pStyle w:val="Titre1"/>
+      </w:pPr>
+      <w:bookmarkStart w:id="41" w:name="_Toc532179964"/>
+      <w:bookmarkStart w:id="42" w:name="_Toc165969648"/>
+      <w:bookmarkStart w:id="43" w:name="_Toc102573895"/>
       <w:bookmarkEnd w:id="40"/>
-    </w:p>
-    <w:p>
-      <w:pPr>
-        <w:pStyle w:val="Retraitcorpsdetexte"/>
-        <w:ind w:left="0"/>
-      </w:pPr>
-    </w:p>
-    <w:p>
-      <w:pPr>
-        <w:pStyle w:val="Retraitcorpsdetexte"/>
-        <w:ind w:left="0"/>
-      </w:pPr>
-      <w:r>
-        <w:t>La planification initiale a été réalisée le Mercredi 4 Mai, soit après environ 1 journée de travail</w:t>
-      </w:r>
-    </w:p>
-    <w:p>
-      <w:pPr>
-        <w:pStyle w:val="Titre1"/>
-      </w:pPr>
-      <w:bookmarkStart w:id="42" w:name="_Toc532179964"/>
-      <w:bookmarkStart w:id="43" w:name="_Toc165969648"/>
-      <w:bookmarkStart w:id="44" w:name="_Toc102573895"/>
+      <w:r>
+        <w:t>Réalisation</w:t>
+      </w:r>
       <w:bookmarkEnd w:id="41"/>
-      <w:r>
-        <w:t>Réalisation</w:t>
-      </w:r>
       <w:bookmarkEnd w:id="42"/>
       <w:bookmarkEnd w:id="43"/>
+    </w:p>
+    <w:p>
+      <w:pPr>
+        <w:pStyle w:val="Titre2"/>
+      </w:pPr>
+      <w:bookmarkStart w:id="44" w:name="_Toc532179965"/>
+      <w:bookmarkStart w:id="45" w:name="_Toc165969649"/>
+      <w:bookmarkStart w:id="46" w:name="_Toc102573896"/>
+      <w:r>
+        <w:t>Dossier de Réalisation</w:t>
+      </w:r>
       <w:bookmarkEnd w:id="44"/>
-    </w:p>
-    <w:p>
-      <w:pPr>
-        <w:pStyle w:val="Titre2"/>
-      </w:pPr>
-      <w:bookmarkStart w:id="45" w:name="_Toc532179965"/>
-      <w:bookmarkStart w:id="46" w:name="_Toc165969649"/>
-      <w:bookmarkStart w:id="47" w:name="_Toc102573896"/>
-      <w:r>
-        <w:t>Dossier de Réalisation</w:t>
-      </w:r>
       <w:bookmarkEnd w:id="45"/>
       <w:bookmarkEnd w:id="46"/>
+    </w:p>
+    <w:p>
+      <w:pPr>
+        <w:pStyle w:val="Titre3"/>
+      </w:pPr>
+      <w:bookmarkStart w:id="47" w:name="_Toc102573897"/>
+      <w:r>
+        <w:t>Programmes &amp; versions utilisés</w:t>
+      </w:r>
       <w:bookmarkEnd w:id="47"/>
-    </w:p>
-    <w:p>
-      <w:pPr>
-        <w:pStyle w:val="Titre3"/>
-      </w:pPr>
-      <w:bookmarkStart w:id="48" w:name="_Toc102573897"/>
-      <w:r>
-        <w:t>Programmes &amp; versions utilisés</w:t>
-      </w:r>
-      <w:bookmarkEnd w:id="48"/>
     </w:p>
     <w:p>
       <w:pPr>
@@ -8229,7 +8298,7 @@
                     <pic:cNvPicPr/>
                   </pic:nvPicPr>
                   <pic:blipFill>
-                    <a:blip r:embed="rId23">
+                    <a:blip r:embed="rId24">
                       <a:extLst>
                         <a:ext uri="{28A0092B-C50C-407E-A947-70E740481C1C}">
                           <a14:useLocalDpi xmlns:a14="http://schemas.microsoft.com/office/drawing/2010/main" val="0"/>
@@ -8284,7 +8353,6 @@
         <w:ind w:left="709" w:hanging="426"/>
       </w:pPr>
       <w:r>
-        <w:lastRenderedPageBreak/>
         <w:t xml:space="preserve">Nom : </w:t>
       </w:r>
       <w:r>
@@ -8381,34 +8449,34 @@
       <w:pPr>
         <w:pStyle w:val="Titre3"/>
       </w:pPr>
-      <w:bookmarkStart w:id="49" w:name="_Toc102573898"/>
+      <w:bookmarkStart w:id="48" w:name="_Toc102573898"/>
       <w:r>
         <w:lastRenderedPageBreak/>
         <w:t>Base de données</w:t>
       </w:r>
+      <w:bookmarkEnd w:id="48"/>
+    </w:p>
+    <w:p>
+      <w:pPr>
+        <w:pStyle w:val="Retraitcorpsdetexte3"/>
+        <w:ind w:left="0"/>
+      </w:pPr>
+    </w:p>
+    <w:p>
+      <w:pPr>
+        <w:pStyle w:val="Retraitcorpsdetexte3"/>
+        <w:ind w:left="0"/>
+      </w:pPr>
+    </w:p>
+    <w:p>
+      <w:pPr>
+        <w:pStyle w:val="Titre3"/>
+      </w:pPr>
+      <w:bookmarkStart w:id="49" w:name="_Toc102573899"/>
+      <w:r>
+        <w:t>MVVM &amp; Code</w:t>
+      </w:r>
       <w:bookmarkEnd w:id="49"/>
-    </w:p>
-    <w:p>
-      <w:pPr>
-        <w:pStyle w:val="Retraitcorpsdetexte3"/>
-        <w:ind w:left="0"/>
-      </w:pPr>
-    </w:p>
-    <w:p>
-      <w:pPr>
-        <w:pStyle w:val="Retraitcorpsdetexte3"/>
-        <w:ind w:left="0"/>
-      </w:pPr>
-    </w:p>
-    <w:p>
-      <w:pPr>
-        <w:pStyle w:val="Titre3"/>
-      </w:pPr>
-      <w:bookmarkStart w:id="50" w:name="_Toc102573899"/>
-      <w:r>
-        <w:t>MVVM &amp; Code</w:t>
-      </w:r>
-      <w:bookmarkEnd w:id="50"/>
     </w:p>
     <w:p>
       <w:pPr>
@@ -8486,13 +8554,13 @@
       <w:pPr>
         <w:pStyle w:val="Titre2"/>
       </w:pPr>
-      <w:bookmarkStart w:id="51" w:name="_Toc102573900"/>
-      <w:bookmarkStart w:id="52" w:name="_Toc532179960"/>
-      <w:bookmarkStart w:id="53" w:name="_Toc165969644"/>
+      <w:bookmarkStart w:id="50" w:name="_Toc102573900"/>
+      <w:bookmarkStart w:id="51" w:name="_Toc532179960"/>
+      <w:bookmarkStart w:id="52" w:name="_Toc165969644"/>
       <w:r>
         <w:t>Compilation</w:t>
       </w:r>
-      <w:bookmarkEnd w:id="51"/>
+      <w:bookmarkEnd w:id="50"/>
     </w:p>
     <w:p>
       <w:pPr>
@@ -8620,11 +8688,11 @@
       <w:pPr>
         <w:pStyle w:val="Titre3"/>
       </w:pPr>
-      <w:bookmarkStart w:id="54" w:name="_Toc102573901"/>
+      <w:bookmarkStart w:id="53" w:name="_Toc102573901"/>
       <w:r>
         <w:t>Réalisation des tests</w:t>
       </w:r>
-      <w:bookmarkEnd w:id="54"/>
+      <w:bookmarkEnd w:id="53"/>
     </w:p>
     <w:p>
       <w:pPr>
@@ -8639,46 +8707,46 @@
       <w:pPr>
         <w:pStyle w:val="Titre1"/>
       </w:pPr>
-      <w:bookmarkStart w:id="55" w:name="_Toc165969653"/>
-      <w:bookmarkStart w:id="56" w:name="_Toc102573902"/>
+      <w:bookmarkStart w:id="54" w:name="_Toc165969653"/>
+      <w:bookmarkStart w:id="55" w:name="_Toc102573902"/>
+      <w:bookmarkEnd w:id="51"/>
       <w:bookmarkEnd w:id="52"/>
-      <w:bookmarkEnd w:id="53"/>
       <w:r>
         <w:lastRenderedPageBreak/>
         <w:t>Conclusion</w:t>
       </w:r>
+      <w:bookmarkEnd w:id="54"/>
       <w:bookmarkEnd w:id="55"/>
+    </w:p>
+    <w:p>
+      <w:pPr>
+        <w:pStyle w:val="Corpsdetexte"/>
+        <w:ind w:left="0"/>
+      </w:pPr>
+      <w:r>
+        <w:t>Cette rubrique contient les différentes conclusions des différents thèmes de ce projet et ce que l’on peut en tirer.</w:t>
+      </w:r>
+    </w:p>
+    <w:p>
+      <w:pPr>
+        <w:pStyle w:val="Corpsdetexte"/>
+        <w:ind w:left="0"/>
+      </w:pPr>
+    </w:p>
+    <w:p>
+      <w:pPr>
+        <w:pStyle w:val="Titre2"/>
+      </w:pPr>
+      <w:bookmarkStart w:id="56" w:name="_Toc165969654"/>
+      <w:bookmarkStart w:id="57" w:name="_Toc102573903"/>
+      <w:r>
+        <w:t xml:space="preserve">Bilan des </w:t>
+      </w:r>
       <w:bookmarkEnd w:id="56"/>
-    </w:p>
-    <w:p>
-      <w:pPr>
-        <w:pStyle w:val="Corpsdetexte"/>
-        <w:ind w:left="0"/>
-      </w:pPr>
-      <w:r>
-        <w:t>Cette rubrique contient les différentes conclusions des différents thèmes de ce projet et ce que l’on peut en tirer.</w:t>
-      </w:r>
-    </w:p>
-    <w:p>
-      <w:pPr>
-        <w:pStyle w:val="Corpsdetexte"/>
-        <w:ind w:left="0"/>
-      </w:pPr>
-    </w:p>
-    <w:p>
-      <w:pPr>
-        <w:pStyle w:val="Titre2"/>
-      </w:pPr>
-      <w:bookmarkStart w:id="57" w:name="_Toc165969654"/>
-      <w:bookmarkStart w:id="58" w:name="_Toc102573903"/>
-      <w:r>
-        <w:t xml:space="preserve">Bilan des </w:t>
+      <w:r>
+        <w:t>fonctionnalités demandées</w:t>
       </w:r>
       <w:bookmarkEnd w:id="57"/>
-      <w:r>
-        <w:t>fonctionnalités demandées</w:t>
-      </w:r>
-      <w:bookmarkEnd w:id="58"/>
     </w:p>
     <w:tbl>
       <w:tblPr>
@@ -9257,37 +9325,37 @@
       <w:pPr>
         <w:pStyle w:val="Titre2"/>
       </w:pPr>
-      <w:bookmarkStart w:id="59" w:name="_Toc165969655"/>
-      <w:bookmarkStart w:id="60" w:name="_Toc102573904"/>
+      <w:bookmarkStart w:id="58" w:name="_Toc165969655"/>
+      <w:bookmarkStart w:id="59" w:name="_Toc102573904"/>
       <w:r>
         <w:t>Bilan de la planification</w:t>
       </w:r>
+      <w:bookmarkEnd w:id="58"/>
       <w:bookmarkEnd w:id="59"/>
+    </w:p>
+    <w:p>
+      <w:pPr>
+        <w:pStyle w:val="Retraitcorpsdetexte"/>
+        <w:ind w:left="0"/>
+      </w:pPr>
+    </w:p>
+    <w:p>
+      <w:pPr>
+        <w:pStyle w:val="Retraitcorpsdetexte"/>
+        <w:ind w:left="0"/>
+      </w:pPr>
+    </w:p>
+    <w:p>
+      <w:pPr>
+        <w:pStyle w:val="Titre2"/>
+      </w:pPr>
+      <w:bookmarkStart w:id="60" w:name="_Toc165969656"/>
+      <w:bookmarkStart w:id="61" w:name="_Toc102573905"/>
+      <w:r>
+        <w:t>Bilan personnel</w:t>
+      </w:r>
       <w:bookmarkEnd w:id="60"/>
-    </w:p>
-    <w:p>
-      <w:pPr>
-        <w:pStyle w:val="Retraitcorpsdetexte"/>
-        <w:ind w:left="0"/>
-      </w:pPr>
-    </w:p>
-    <w:p>
-      <w:pPr>
-        <w:pStyle w:val="Retraitcorpsdetexte"/>
-        <w:ind w:left="0"/>
-      </w:pPr>
-    </w:p>
-    <w:p>
-      <w:pPr>
-        <w:pStyle w:val="Titre2"/>
-      </w:pPr>
-      <w:bookmarkStart w:id="61" w:name="_Toc165969656"/>
-      <w:bookmarkStart w:id="62" w:name="_Toc102573905"/>
-      <w:r>
-        <w:t>Bilan personnel</w:t>
-      </w:r>
       <w:bookmarkEnd w:id="61"/>
-      <w:bookmarkEnd w:id="62"/>
     </w:p>
     <w:p>
       <w:r>
@@ -9298,12 +9366,12 @@
       <w:pPr>
         <w:pStyle w:val="Titre1"/>
       </w:pPr>
-      <w:bookmarkStart w:id="63" w:name="_Toc102573906"/>
+      <w:bookmarkStart w:id="62" w:name="_Toc102573906"/>
       <w:r>
         <w:lastRenderedPageBreak/>
         <w:t>Webographie</w:t>
       </w:r>
-      <w:bookmarkEnd w:id="63"/>
+      <w:bookmarkEnd w:id="62"/>
     </w:p>
     <w:p>
       <w:pPr>
@@ -9331,7 +9399,7 @@
         <w:pStyle w:val="Retraitcorpsdetexte"/>
         <w:ind w:left="0"/>
       </w:pPr>
-      <w:hyperlink r:id="rId24" w:history="1">
+      <w:hyperlink r:id="rId25" w:history="1">
         <w:r>
           <w:rPr>
             <w:rStyle w:val="Lienhypertexte"/>
@@ -9362,7 +9430,7 @@
           <w:lang w:val="en-US"/>
         </w:rPr>
       </w:pPr>
-      <w:hyperlink r:id="rId25" w:history="1">
+      <w:hyperlink r:id="rId26" w:history="1">
         <w:proofErr w:type="spellStart"/>
         <w:r>
           <w:rPr>
@@ -9407,10 +9475,11 @@
         <w:pStyle w:val="Retraitcorpsdetexte"/>
         <w:ind w:left="0"/>
         <w:rPr>
+          <w:rStyle w:val="Lienhypertexte"/>
           <w:lang w:val="en-US"/>
         </w:rPr>
       </w:pPr>
-      <w:hyperlink r:id="rId26" w:history="1">
+      <w:hyperlink r:id="rId27" w:history="1">
         <w:r>
           <w:rPr>
             <w:rStyle w:val="Lienhypertexte"/>
@@ -9460,7 +9529,17 @@
           <w:lang w:val="en-US"/>
         </w:rPr>
       </w:pPr>
-      <w:hyperlink r:id="rId27" w:history="1">
+    </w:p>
+    <w:p>
+      <w:pPr>
+        <w:pStyle w:val="Retraitcorpsdetexte"/>
+        <w:ind w:left="0"/>
+        <w:rPr>
+          <w:rStyle w:val="Lienhypertexte"/>
+          <w:lang w:val="en-US"/>
+        </w:rPr>
+      </w:pPr>
+      <w:hyperlink r:id="rId28" w:history="1">
         <w:proofErr w:type="spellStart"/>
         <w:r>
           <w:rPr>
@@ -9516,14 +9595,269 @@
         <w:pStyle w:val="Retraitcorpsdetexte"/>
         <w:ind w:left="0"/>
         <w:rPr>
+          <w:rStyle w:val="Lienhypertexte"/>
+          <w:lang w:val="en-US"/>
+        </w:rPr>
+      </w:pPr>
+    </w:p>
+    <w:p>
+      <w:pPr>
+        <w:pStyle w:val="Retraitcorpsdetexte"/>
+        <w:ind w:left="0"/>
+      </w:pPr>
+      <w:hyperlink r:id="rId29" w:history="1">
+        <w:r>
+          <w:rPr>
+            <w:rStyle w:val="Lienhypertexte"/>
+            <w:lang w:val="en-US"/>
+          </w:rPr>
+          <w:t xml:space="preserve">Using SQLite.NET with Android - Xamarin | Microsoft </w:t>
+        </w:r>
+        <w:r>
+          <w:rPr>
+            <w:rStyle w:val="Lienhypertexte"/>
+            <w:lang w:val="en-US"/>
+          </w:rPr>
+          <w:t>D</w:t>
+        </w:r>
+        <w:r>
+          <w:rPr>
+            <w:rStyle w:val="Lienhypertexte"/>
+            <w:lang w:val="en-US"/>
+          </w:rPr>
+          <w:t>ocs</w:t>
+        </w:r>
+      </w:hyperlink>
+    </w:p>
+    <w:p>
+      <w:pPr>
+        <w:pStyle w:val="Retraitcorpsdetexte"/>
+        <w:ind w:left="0"/>
+        <w:rPr>
+          <w:lang w:val="en-US"/>
+        </w:rPr>
+      </w:pPr>
+    </w:p>
+    <w:p>
+      <w:pPr>
+        <w:pStyle w:val="Retraitcorpsdetexte"/>
+        <w:ind w:left="0"/>
+      </w:pPr>
+      <w:hyperlink r:id="rId30" w:history="1">
+        <w:proofErr w:type="spellStart"/>
+        <w:r>
+          <w:rPr>
+            <w:rStyle w:val="Lienhypertexte"/>
+          </w:rPr>
+          <w:t>c#</w:t>
+        </w:r>
+        <w:proofErr w:type="spellEnd"/>
+        <w:r>
+          <w:rPr>
+            <w:rStyle w:val="Lienhypertexte"/>
+          </w:rPr>
+          <w:t xml:space="preserve"> - </w:t>
+        </w:r>
+        <w:proofErr w:type="spellStart"/>
+        <w:r>
+          <w:rPr>
+            <w:rStyle w:val="Lienhypertexte"/>
+          </w:rPr>
+          <w:t>Adding</w:t>
+        </w:r>
+        <w:proofErr w:type="spellEnd"/>
+        <w:r>
+          <w:rPr>
+            <w:rStyle w:val="Lienhypertexte"/>
+          </w:rPr>
+          <w:t xml:space="preserve"> a </w:t>
+        </w:r>
+        <w:proofErr w:type="spellStart"/>
+        <w:r>
+          <w:rPr>
+            <w:rStyle w:val="Lienhypertexte"/>
+          </w:rPr>
+          <w:t>button</w:t>
+        </w:r>
+        <w:proofErr w:type="spellEnd"/>
+        <w:r>
+          <w:rPr>
+            <w:rStyle w:val="Lienhypertexte"/>
+          </w:rPr>
+          <w:t xml:space="preserve"> to the </w:t>
+        </w:r>
+        <w:proofErr w:type="spellStart"/>
+        <w:r>
+          <w:rPr>
+            <w:rStyle w:val="Lienhypertexte"/>
+          </w:rPr>
+          <w:t>title</w:t>
+        </w:r>
+        <w:proofErr w:type="spellEnd"/>
+        <w:r>
+          <w:rPr>
+            <w:rStyle w:val="Lienhypertexte"/>
+          </w:rPr>
+          <w:t xml:space="preserve"> bar Xamarin </w:t>
+        </w:r>
+        <w:proofErr w:type="spellStart"/>
+        <w:r>
+          <w:rPr>
+            <w:rStyle w:val="Lienhypertexte"/>
+          </w:rPr>
+          <w:t>Forms</w:t>
+        </w:r>
+        <w:proofErr w:type="spellEnd"/>
+        <w:r>
+          <w:rPr>
+            <w:rStyle w:val="Lienhypertexte"/>
+          </w:rPr>
+          <w:t xml:space="preserve"> </w:t>
+        </w:r>
+        <w:r>
+          <w:rPr>
+            <w:rStyle w:val="Lienhypertexte"/>
+          </w:rPr>
+          <w:t xml:space="preserve">- </w:t>
+        </w:r>
+        <w:proofErr w:type="spellStart"/>
+        <w:r>
+          <w:rPr>
+            <w:rStyle w:val="Lienhypertexte"/>
+          </w:rPr>
+          <w:t>Stack</w:t>
+        </w:r>
+        <w:proofErr w:type="spellEnd"/>
+        <w:r>
+          <w:rPr>
+            <w:rStyle w:val="Lienhypertexte"/>
+          </w:rPr>
+          <w:t xml:space="preserve"> </w:t>
+        </w:r>
+        <w:proofErr w:type="spellStart"/>
+        <w:r>
+          <w:rPr>
+            <w:rStyle w:val="Lienhypertexte"/>
+          </w:rPr>
+          <w:t>Overflow</w:t>
+        </w:r>
+        <w:proofErr w:type="spellEnd"/>
+      </w:hyperlink>
+    </w:p>
+    <w:p>
+      <w:pPr>
+        <w:pStyle w:val="Retraitcorpsdetexte"/>
+        <w:ind w:left="0"/>
+      </w:pPr>
+    </w:p>
+    <w:p>
+      <w:pPr>
+        <w:pStyle w:val="Retraitcorpsdetexte"/>
+        <w:ind w:left="0"/>
+      </w:pPr>
+      <w:hyperlink r:id="rId31" w:history="1">
+        <w:proofErr w:type="spellStart"/>
+        <w:r>
+          <w:rPr>
+            <w:rStyle w:val="Lienhypertexte"/>
+          </w:rPr>
+          <w:t>Rg</w:t>
+        </w:r>
+        <w:proofErr w:type="spellEnd"/>
+        <w:r>
+          <w:rPr>
+            <w:rStyle w:val="Lienhypertexte"/>
+          </w:rPr>
+          <w:t xml:space="preserve"> </w:t>
+        </w:r>
+        <w:proofErr w:type="spellStart"/>
+        <w:r>
+          <w:rPr>
+            <w:rStyle w:val="Lienhypertexte"/>
+          </w:rPr>
+          <w:t>Popup</w:t>
+        </w:r>
+        <w:proofErr w:type="spellEnd"/>
+        <w:r>
+          <w:rPr>
+            <w:rStyle w:val="Lienhypertexte"/>
+          </w:rPr>
+          <w:t xml:space="preserve"> In </w:t>
+        </w:r>
+        <w:proofErr w:type="spellStart"/>
+        <w:r>
+          <w:rPr>
+            <w:rStyle w:val="Lienhypertexte"/>
+          </w:rPr>
+          <w:t>Xamarin.Forms</w:t>
+        </w:r>
+        <w:proofErr w:type="spellEnd"/>
+        <w:r>
+          <w:rPr>
+            <w:rStyle w:val="Lienhypertexte"/>
+          </w:rPr>
+          <w:t xml:space="preserve"> </w:t>
+        </w:r>
+        <w:proofErr w:type="spellStart"/>
+        <w:r>
+          <w:rPr>
+            <w:rStyle w:val="Lienhypertexte"/>
+          </w:rPr>
+          <w:t>Using</w:t>
+        </w:r>
+        <w:proofErr w:type="spellEnd"/>
+        <w:r>
+          <w:rPr>
+            <w:rStyle w:val="Lienhypertexte"/>
+          </w:rPr>
+          <w:t xml:space="preserve"> </w:t>
+        </w:r>
+        <w:proofErr w:type="spellStart"/>
+        <w:r>
+          <w:rPr>
+            <w:rStyle w:val="Lienhypertexte"/>
+          </w:rPr>
+          <w:t>Fresh</w:t>
+        </w:r>
+        <w:proofErr w:type="spellEnd"/>
+        <w:r>
+          <w:rPr>
+            <w:rStyle w:val="Lienhypertexte"/>
+          </w:rPr>
+          <w:t xml:space="preserve"> MVVM (c-sharpcorner.com)</w:t>
+        </w:r>
+      </w:hyperlink>
+    </w:p>
+    <w:p>
+      <w:pPr>
+        <w:pStyle w:val="Retraitcorpsdetexte"/>
+        <w:ind w:left="0"/>
+      </w:pPr>
+    </w:p>
+    <w:p>
+      <w:pPr>
+        <w:pStyle w:val="Retraitcorpsdetexte"/>
+        <w:ind w:left="0"/>
+        <w:rPr>
+          <w:lang w:val="en-US"/>
+        </w:rPr>
+      </w:pPr>
+      <w:bookmarkStart w:id="63" w:name="_GoBack"/>
+      <w:bookmarkEnd w:id="63"/>
+    </w:p>
+    <w:p>
+      <w:pPr>
+        <w:pStyle w:val="Retraitcorpsdetexte"/>
+        <w:ind w:left="0"/>
+        <w:rPr>
           <w:lang w:val="en-US"/>
         </w:rPr>
       </w:pPr>
       <w:r>
         <w:lastRenderedPageBreak/>
         <w:pict w14:anchorId="28FC071C">
-          <v:shape id="_x0000_i1028" type="#_x0000_t75" style="width:453pt;height:604.5pt">
-            <v:imagedata r:id="rId28" o:title="IMG_20220505_090034"/>
+          <v:shape id="_x0000_i1027" type="#_x0000_t75" style="width:453pt;height:604.5pt">
+            <v:imagedata r:id="rId32" o:title="IMG_20220505_090034"/>
           </v:shape>
         </w:pict>
       </w:r>
@@ -9644,8 +9978,8 @@
       </w:pPr>
     </w:p>
     <w:sectPr>
-      <w:headerReference w:type="default" r:id="rId29"/>
-      <w:footerReference w:type="default" r:id="rId30"/>
+      <w:headerReference w:type="default" r:id="rId33"/>
+      <w:footerReference w:type="default" r:id="rId34"/>
       <w:pgSz w:w="11906" w:h="16838" w:code="9"/>
       <w:pgMar w:top="1418" w:right="1418" w:bottom="1418" w:left="1418" w:header="709" w:footer="709" w:gutter="0"/>
       <w:cols w:space="708"/>
@@ -9910,7 +10244,7 @@
               <w:noProof/>
               <w:szCs w:val="16"/>
             </w:rPr>
-            <w:t>12</w:t>
+            <w:t>20</w:t>
           </w:r>
           <w:r>
             <w:rPr>
@@ -9959,7 +10293,7 @@
               <w:noProof/>
               <w:szCs w:val="16"/>
             </w:rPr>
-            <w:t>19</w:t>
+            <w:t>20</w:t>
           </w:r>
           <w:r>
             <w:rPr>
@@ -10106,7 +10440,7 @@
               <w:noProof/>
               <w:szCs w:val="16"/>
             </w:rPr>
-            <w:t>05.05.2022 16:29</w:t>
+            <w:t>06.05.2022 16:20</w:t>
           </w:r>
           <w:r>
             <w:rPr>
@@ -10324,7 +10658,7 @@
         <v:path o:extrusionok="f" gradientshapeok="t" o:connecttype="rect"/>
         <o:lock v:ext="edit" aspectratio="t"/>
       </v:shapetype>
-      <v:shape id="_x0000_i1071" type="#_x0000_t75" style="width:11.25pt;height:11.25pt" o:bullet="t">
+      <v:shape id="_x0000_i1038" type="#_x0000_t75" style="width:11.25pt;height:11.25pt" o:bullet="t">
         <v:imagedata r:id="rId1" o:title="BD10263_"/>
       </v:shape>
     </w:pict>
@@ -13897,6 +14231,477 @@
 </w:styles>
 </file>
 
+<file path=word/charts/chart1.xml><?xml version="1.0" encoding="utf-8"?>
+<c:chartSpace xmlns:c="http://schemas.openxmlformats.org/drawingml/2006/chart" xmlns:a="http://schemas.openxmlformats.org/drawingml/2006/main" xmlns:r="http://schemas.openxmlformats.org/officeDocument/2006/relationships" xmlns:c16r2="http://schemas.microsoft.com/office/drawing/2015/06/chart">
+  <c:date1904 val="0"/>
+  <c:lang val="fr-FR"/>
+  <c:roundedCorners val="0"/>
+  <mc:AlternateContent xmlns:mc="http://schemas.openxmlformats.org/markup-compatibility/2006">
+    <mc:Choice xmlns:c14="http://schemas.microsoft.com/office/drawing/2007/8/2/chart" Requires="c14">
+      <c14:style val="102"/>
+    </mc:Choice>
+    <mc:Fallback>
+      <c:style val="2"/>
+    </mc:Fallback>
+  </mc:AlternateContent>
+  <c:chart>
+    <c:title>
+      <c:tx>
+        <c:rich>
+          <a:bodyPr/>
+          <a:lstStyle/>
+          <a:p>
+            <a:pPr>
+              <a:defRPr u="sng"/>
+            </a:pPr>
+            <a:r>
+              <a:rPr lang="fr-CH" u="sng"/>
+              <a:t>Comparaison entre les tâches planifiées et réalisées</a:t>
+            </a:r>
+          </a:p>
+        </c:rich>
+      </c:tx>
+      <c:overlay val="0"/>
+    </c:title>
+    <c:autoTitleDeleted val="0"/>
+    <c:plotArea>
+      <c:layout/>
+      <c:barChart>
+        <c:barDir val="col"/>
+        <c:grouping val="clustered"/>
+        <c:varyColors val="0"/>
+        <c:ser>
+          <c:idx val="0"/>
+          <c:order val="0"/>
+          <c:tx>
+            <c:v>Planifiées</c:v>
+          </c:tx>
+          <c:spPr>
+            <a:solidFill>
+              <a:srgbClr val="66FF33"/>
+            </a:solidFill>
+            <a:ln>
+              <a:solidFill>
+                <a:srgbClr val="66FF33"/>
+              </a:solidFill>
+            </a:ln>
+          </c:spPr>
+          <c:invertIfNegative val="0"/>
+          <c:dLbls>
+            <c:numFmt formatCode="#,##0.00_ ;[Red]\-#,##0.00\ ;" sourceLinked="0"/>
+            <c:spPr>
+              <a:noFill/>
+              <a:ln>
+                <a:noFill/>
+              </a:ln>
+              <a:effectLst/>
+            </c:spPr>
+            <c:txPr>
+              <a:bodyPr rot="-5400000" vert="horz" wrap="square" lIns="38100" tIns="19050" rIns="38100" bIns="19050" anchor="ctr">
+                <a:spAutoFit/>
+              </a:bodyPr>
+              <a:lstStyle/>
+              <a:p>
+                <a:pPr>
+                  <a:defRPr sz="1050" b="1"/>
+                </a:pPr>
+                <a:endParaRPr lang="fr-FR"/>
+              </a:p>
+            </c:txPr>
+            <c:dLblPos val="outEnd"/>
+            <c:showLegendKey val="0"/>
+            <c:showVal val="1"/>
+            <c:showCatName val="0"/>
+            <c:showSerName val="0"/>
+            <c:showPercent val="0"/>
+            <c:showBubbleSize val="0"/>
+            <c:showLeaderLines val="0"/>
+            <c:extLst>
+              <c:ext xmlns:c15="http://schemas.microsoft.com/office/drawing/2012/chart" uri="{CE6537A1-D6FC-4f65-9D91-7224C49458BB}">
+                <c15:showLeaderLines val="0"/>
+              </c:ext>
+            </c:extLst>
+          </c:dLbls>
+          <c:cat>
+            <c:strLit>
+              <c:ptCount val="17"/>
+              <c:pt idx="0">
+                <c:v>Absences - Imprévus </c:v>
+              </c:pt>
+              <c:pt idx="1">
+                <c:v>Doc - Planification initiale</c:v>
+              </c:pt>
+              <c:pt idx="2">
+                <c:v>Doc - Journal de travail</c:v>
+              </c:pt>
+              <c:pt idx="3">
+                <c:v>Doc - Rapport</c:v>
+              </c:pt>
+              <c:pt idx="4">
+                <c:v>Doc - Maquettes</c:v>
+              </c:pt>
+              <c:pt idx="5">
+                <c:v>Doc - Entretien avec les experts / chef de projet</c:v>
+              </c:pt>
+              <c:pt idx="6">
+                <c:v>Doc - Base de données</c:v>
+              </c:pt>
+              <c:pt idx="7">
+                <c:v>Doc - Analyse</c:v>
+              </c:pt>
+              <c:pt idx="8">
+                <c:v>Doc - Général</c:v>
+              </c:pt>
+              <c:pt idx="9">
+                <c:v>Dev - Page des tâches</c:v>
+              </c:pt>
+              <c:pt idx="10">
+                <c:v>Dev - ToDoList</c:v>
+              </c:pt>
+              <c:pt idx="11">
+                <c:v>Dev - Général</c:v>
+              </c:pt>
+              <c:pt idx="12">
+                <c:v>Dev - Interfaces</c:v>
+              </c:pt>
+              <c:pt idx="13">
+                <c:v>Dev - Github</c:v>
+              </c:pt>
+              <c:pt idx="14">
+                <c:v>Dev - Tests</c:v>
+              </c:pt>
+              <c:pt idx="15">
+                <c:v>Dev - Base de données</c:v>
+              </c:pt>
+            </c:strLit>
+          </c:cat>
+          <c:val>
+            <c:numLit>
+              <c:formatCode>General</c:formatCode>
+              <c:ptCount val="17"/>
+              <c:pt idx="0">
+                <c:v>0</c:v>
+              </c:pt>
+              <c:pt idx="1">
+                <c:v>1.5</c:v>
+              </c:pt>
+              <c:pt idx="2">
+                <c:v>4.1700000762939453</c:v>
+              </c:pt>
+              <c:pt idx="3">
+                <c:v>18.670000076293945</c:v>
+              </c:pt>
+              <c:pt idx="4">
+                <c:v>1.6699999570846558</c:v>
+              </c:pt>
+              <c:pt idx="5">
+                <c:v>4.25</c:v>
+              </c:pt>
+              <c:pt idx="6">
+                <c:v>2.5</c:v>
+              </c:pt>
+              <c:pt idx="7">
+                <c:v>1.5</c:v>
+              </c:pt>
+              <c:pt idx="8">
+                <c:v>6</c:v>
+              </c:pt>
+              <c:pt idx="9">
+                <c:v>7.6700000762939453</c:v>
+              </c:pt>
+              <c:pt idx="10">
+                <c:v>9</c:v>
+              </c:pt>
+              <c:pt idx="11">
+                <c:v>11.079999923706055</c:v>
+              </c:pt>
+              <c:pt idx="12">
+                <c:v>10.829999923706055</c:v>
+              </c:pt>
+              <c:pt idx="13">
+                <c:v>1.5</c:v>
+              </c:pt>
+              <c:pt idx="14">
+                <c:v>3.75</c:v>
+              </c:pt>
+              <c:pt idx="15">
+                <c:v>5.25</c:v>
+              </c:pt>
+              <c:pt idx="16">
+                <c:v>0</c:v>
+              </c:pt>
+            </c:numLit>
+          </c:val>
+          <c:extLst>
+            <c:ext xmlns:c16="http://schemas.microsoft.com/office/drawing/2014/chart" uri="{C3380CC4-5D6E-409C-BE32-E72D297353CC}">
+              <c16:uniqueId val="{00000000-B05F-4C3A-B031-BDBCD5B3ABB4}"/>
+            </c:ext>
+          </c:extLst>
+        </c:ser>
+        <c:ser>
+          <c:idx val="1"/>
+          <c:order val="1"/>
+          <c:tx>
+            <c:v>Réalisées</c:v>
+          </c:tx>
+          <c:spPr>
+            <a:solidFill>
+              <a:srgbClr val="0070C0"/>
+            </a:solidFill>
+            <a:ln>
+              <a:solidFill>
+                <a:srgbClr val="0070C0"/>
+              </a:solidFill>
+            </a:ln>
+          </c:spPr>
+          <c:invertIfNegative val="0"/>
+          <c:dLbls>
+            <c:numFmt formatCode="#,##0.00_ ;[Red]\-#,##0.00\ ;" sourceLinked="0"/>
+            <c:spPr>
+              <a:noFill/>
+              <a:ln>
+                <a:noFill/>
+              </a:ln>
+              <a:effectLst/>
+            </c:spPr>
+            <c:txPr>
+              <a:bodyPr rot="-5400000" vert="horz" wrap="square" lIns="38100" tIns="19050" rIns="38100" bIns="19050" anchor="ctr">
+                <a:spAutoFit/>
+              </a:bodyPr>
+              <a:lstStyle/>
+              <a:p>
+                <a:pPr>
+                  <a:defRPr sz="1050" b="1"/>
+                </a:pPr>
+                <a:endParaRPr lang="fr-FR"/>
+              </a:p>
+            </c:txPr>
+            <c:dLblPos val="outEnd"/>
+            <c:showLegendKey val="0"/>
+            <c:showVal val="1"/>
+            <c:showCatName val="0"/>
+            <c:showSerName val="0"/>
+            <c:showPercent val="0"/>
+            <c:showBubbleSize val="0"/>
+            <c:showLeaderLines val="0"/>
+            <c:extLst>
+              <c:ext xmlns:c15="http://schemas.microsoft.com/office/drawing/2012/chart" uri="{CE6537A1-D6FC-4f65-9D91-7224C49458BB}">
+                <c15:showLeaderLines val="0"/>
+              </c:ext>
+            </c:extLst>
+          </c:dLbls>
+          <c:cat>
+            <c:strLit>
+              <c:ptCount val="6"/>
+              <c:pt idx="0">
+                <c:v>Absences - imprévus </c:v>
+              </c:pt>
+              <c:pt idx="1">
+                <c:v>Introduction module</c:v>
+              </c:pt>
+              <c:pt idx="2">
+                <c:v>Doc - Rapport</c:v>
+              </c:pt>
+              <c:pt idx="3">
+                <c:v>Doc - Journal de travail</c:v>
+              </c:pt>
+              <c:pt idx="4">
+                <c:v>test</c:v>
+              </c:pt>
+            </c:strLit>
+          </c:cat>
+          <c:val>
+            <c:numLit>
+              <c:formatCode>General</c:formatCode>
+              <c:ptCount val="17"/>
+              <c:pt idx="0">
+                <c:v>0</c:v>
+              </c:pt>
+              <c:pt idx="1">
+                <c:v>0</c:v>
+              </c:pt>
+              <c:pt idx="2">
+                <c:v>0</c:v>
+              </c:pt>
+              <c:pt idx="3">
+                <c:v>0</c:v>
+              </c:pt>
+              <c:pt idx="4">
+                <c:v>0</c:v>
+              </c:pt>
+              <c:pt idx="5">
+                <c:v>0</c:v>
+              </c:pt>
+              <c:pt idx="6">
+                <c:v>0</c:v>
+              </c:pt>
+              <c:pt idx="7">
+                <c:v>0</c:v>
+              </c:pt>
+              <c:pt idx="8">
+                <c:v>0</c:v>
+              </c:pt>
+              <c:pt idx="9">
+                <c:v>0</c:v>
+              </c:pt>
+              <c:pt idx="10">
+                <c:v>0</c:v>
+              </c:pt>
+              <c:pt idx="11">
+                <c:v>0</c:v>
+              </c:pt>
+              <c:pt idx="12">
+                <c:v>0</c:v>
+              </c:pt>
+              <c:pt idx="13">
+                <c:v>0</c:v>
+              </c:pt>
+              <c:pt idx="14">
+                <c:v>0</c:v>
+              </c:pt>
+              <c:pt idx="15">
+                <c:v>0</c:v>
+              </c:pt>
+              <c:pt idx="16">
+                <c:v>0</c:v>
+              </c:pt>
+            </c:numLit>
+          </c:val>
+          <c:extLst>
+            <c:ext xmlns:c16="http://schemas.microsoft.com/office/drawing/2014/chart" uri="{C3380CC4-5D6E-409C-BE32-E72D297353CC}">
+              <c16:uniqueId val="{00000001-B05F-4C3A-B031-BDBCD5B3ABB4}"/>
+            </c:ext>
+          </c:extLst>
+        </c:ser>
+        <c:dLbls>
+          <c:dLblPos val="outEnd"/>
+          <c:showLegendKey val="0"/>
+          <c:showVal val="1"/>
+          <c:showCatName val="0"/>
+          <c:showSerName val="0"/>
+          <c:showPercent val="0"/>
+          <c:showBubbleSize val="0"/>
+        </c:dLbls>
+        <c:gapWidth val="150"/>
+        <c:axId val="127438336"/>
+        <c:axId val="127560512"/>
+      </c:barChart>
+      <c:catAx>
+        <c:axId val="127438336"/>
+        <c:scaling>
+          <c:orientation val="minMax"/>
+        </c:scaling>
+        <c:delete val="0"/>
+        <c:axPos val="b"/>
+        <c:numFmt formatCode="General" sourceLinked="0"/>
+        <c:majorTickMark val="out"/>
+        <c:minorTickMark val="none"/>
+        <c:tickLblPos val="nextTo"/>
+        <c:txPr>
+          <a:bodyPr rot="-5400000" vert="horz"/>
+          <a:lstStyle/>
+          <a:p>
+            <a:pPr>
+              <a:defRPr/>
+            </a:pPr>
+            <a:endParaRPr lang="fr-FR"/>
+          </a:p>
+        </c:txPr>
+        <c:crossAx val="127560512"/>
+        <c:crosses val="autoZero"/>
+        <c:auto val="1"/>
+        <c:lblAlgn val="ctr"/>
+        <c:lblOffset val="100"/>
+        <c:noMultiLvlLbl val="0"/>
+      </c:catAx>
+      <c:valAx>
+        <c:axId val="127560512"/>
+        <c:scaling>
+          <c:orientation val="minMax"/>
+        </c:scaling>
+        <c:delete val="0"/>
+        <c:axPos val="l"/>
+        <c:majorGridlines>
+          <c:spPr>
+            <a:ln w="6350">
+              <a:solidFill>
+                <a:schemeClr val="bg1">
+                  <a:lumMod val="85000"/>
+                </a:schemeClr>
+              </a:solidFill>
+              <a:prstDash val="dash"/>
+            </a:ln>
+          </c:spPr>
+        </c:majorGridlines>
+        <c:title>
+          <c:tx>
+            <c:rich>
+              <a:bodyPr rot="-5400000" vert="horz"/>
+              <a:lstStyle/>
+              <a:p>
+                <a:pPr>
+                  <a:defRPr sz="1200"/>
+                </a:pPr>
+                <a:r>
+                  <a:rPr lang="fr-CH" sz="1200"/>
+                  <a:t>Nombre d'heures</a:t>
+                </a:r>
+              </a:p>
+            </c:rich>
+          </c:tx>
+          <c:layout>
+            <c:manualLayout>
+              <c:xMode val="edge"/>
+              <c:yMode val="edge"/>
+              <c:x val="6.0655712833583659E-3"/>
+              <c:y val="0.22370512570226245"/>
+            </c:manualLayout>
+          </c:layout>
+          <c:overlay val="0"/>
+        </c:title>
+        <c:numFmt formatCode="General" sourceLinked="1"/>
+        <c:majorTickMark val="out"/>
+        <c:minorTickMark val="none"/>
+        <c:tickLblPos val="nextTo"/>
+        <c:crossAx val="127438336"/>
+        <c:crosses val="autoZero"/>
+        <c:crossBetween val="between"/>
+      </c:valAx>
+    </c:plotArea>
+    <c:legend>
+      <c:legendPos val="r"/>
+      <c:layout>
+        <c:manualLayout>
+          <c:xMode val="edge"/>
+          <c:yMode val="edge"/>
+          <c:x val="0.81939432842633797"/>
+          <c:y val="0.11614498600898025"/>
+          <c:w val="0.17482525961428735"/>
+          <c:h val="0.16820124119999022"/>
+        </c:manualLayout>
+      </c:layout>
+      <c:overlay val="0"/>
+      <c:txPr>
+        <a:bodyPr/>
+        <a:lstStyle/>
+        <a:p>
+          <a:pPr>
+            <a:defRPr sz="1600"/>
+          </a:pPr>
+          <a:endParaRPr lang="fr-FR"/>
+        </a:p>
+      </c:txPr>
+    </c:legend>
+    <c:plotVisOnly val="1"/>
+    <c:dispBlanksAs val="gap"/>
+    <c:showDLblsOverMax val="0"/>
+  </c:chart>
+  <c:externalData r:id="rId1">
+    <c:autoUpdate val="0"/>
+  </c:externalData>
+</c:chartSpace>
+</file>
+
 <file path=word/theme/theme1.xml><?xml version="1.0" encoding="utf-8"?>
 <a:theme xmlns:a="http://schemas.openxmlformats.org/drawingml/2006/main" name="Austin">
   <a:themeElements>
@@ -14184,9 +14989,12 @@
 </file>
 
 <file path=customXml/item1.xml><?xml version="1.0" encoding="utf-8"?>
-<p:properties xmlns:p="http://schemas.microsoft.com/office/2006/metadata/properties" xmlns:xsi="http://www.w3.org/2001/XMLSchema-instance" xmlns:pc="http://schemas.microsoft.com/office/infopath/2007/PartnerControls">
-  <documentManagement/>
-</p:properties>
+<?mso-contentType ?>
+<FormTemplates xmlns="http://schemas.microsoft.com/sharepoint/v3/contenttype/forms">
+  <Display>DocumentLibraryForm</Display>
+  <Edit>DocumentLibraryForm</Edit>
+  <New>DocumentLibraryForm</New>
+</FormTemplates>
 </file>
 
 <file path=customXml/item2.xml><?xml version="1.0" encoding="utf-8"?>
@@ -14413,12 +15221,9 @@
 </file>
 
 <file path=customXml/item3.xml><?xml version="1.0" encoding="utf-8"?>
-<?mso-contentType ?>
-<FormTemplates xmlns="http://schemas.microsoft.com/sharepoint/v3/contenttype/forms">
-  <Display>DocumentLibraryForm</Display>
-  <Edit>DocumentLibraryForm</Edit>
-  <New>DocumentLibraryForm</New>
-</FormTemplates>
+<p:properties xmlns:p="http://schemas.microsoft.com/office/2006/metadata/properties" xmlns:xsi="http://www.w3.org/2001/XMLSchema-instance" xmlns:pc="http://schemas.microsoft.com/office/infopath/2007/PartnerControls">
+  <documentManagement/>
+</p:properties>
 </file>
 
 <file path=customXml/item4.xml><?xml version="1.0" encoding="utf-8"?>
@@ -14426,10 +15231,9 @@
 </file>
 
 <file path=customXml/itemProps1.xml><?xml version="1.0" encoding="utf-8"?>
-<ds:datastoreItem xmlns:ds="http://schemas.openxmlformats.org/officeDocument/2006/customXml" ds:itemID="{DE5F1BC7-6901-4339-B7AC-CC8FB113C76A}">
+<ds:datastoreItem xmlns:ds="http://schemas.openxmlformats.org/officeDocument/2006/customXml" ds:itemID="{56B2B437-CB03-49E5-867E-EF6531AA5B86}">
   <ds:schemaRefs>
-    <ds:schemaRef ds:uri="http://schemas.microsoft.com/office/2006/metadata/properties"/>
-    <ds:schemaRef ds:uri="http://schemas.microsoft.com/office/infopath/2007/PartnerControls"/>
+    <ds:schemaRef ds:uri="http://schemas.microsoft.com/sharepoint/v3/contenttype/forms"/>
   </ds:schemaRefs>
 </ds:datastoreItem>
 </file>
@@ -14454,15 +15258,16 @@
 </file>
 
 <file path=customXml/itemProps3.xml><?xml version="1.0" encoding="utf-8"?>
-<ds:datastoreItem xmlns:ds="http://schemas.openxmlformats.org/officeDocument/2006/customXml" ds:itemID="{56B2B437-CB03-49E5-867E-EF6531AA5B86}">
+<ds:datastoreItem xmlns:ds="http://schemas.openxmlformats.org/officeDocument/2006/customXml" ds:itemID="{DE5F1BC7-6901-4339-B7AC-CC8FB113C76A}">
   <ds:schemaRefs>
-    <ds:schemaRef ds:uri="http://schemas.microsoft.com/sharepoint/v3/contenttype/forms"/>
+    <ds:schemaRef ds:uri="http://schemas.microsoft.com/office/2006/metadata/properties"/>
+    <ds:schemaRef ds:uri="http://schemas.microsoft.com/office/infopath/2007/PartnerControls"/>
   </ds:schemaRefs>
 </ds:datastoreItem>
 </file>
 
 <file path=customXml/itemProps4.xml><?xml version="1.0" encoding="utf-8"?>
-<ds:datastoreItem xmlns:ds="http://schemas.openxmlformats.org/officeDocument/2006/customXml" ds:itemID="{FCCCCDE6-72D0-40B9-9164-83C58351F376}">
+<ds:datastoreItem xmlns:ds="http://schemas.openxmlformats.org/officeDocument/2006/customXml" ds:itemID="{C20286B5-F935-43C7-B2E7-CDB9C0FAEF13}">
   <ds:schemaRefs>
     <ds:schemaRef ds:uri="http://schemas.openxmlformats.org/officeDocument/2006/bibliography"/>
   </ds:schemaRefs>

</xml_diff>

<commit_message>
Développement de la page des tâches, pop-ups et base de donnée stables
</commit_message>
<xml_diff>
--- a/2-Documentation/x-trigerber-rapport-de-projet.docx
+++ b/2-Documentation/x-trigerber-rapport-de-projet.docx
@@ -10,6 +10,8 @@
           <w:b/>
         </w:rPr>
       </w:pPr>
+      <w:bookmarkStart w:id="0" w:name="_GoBack"/>
+      <w:bookmarkEnd w:id="0"/>
       <w:r>
         <w:rPr>
           <w:b/>
@@ -3037,7 +3039,7 @@
             <w:noProof/>
             <w:webHidden/>
           </w:rPr>
-          <w:t>8</w:t>
+          <w:t>12</w:t>
         </w:r>
         <w:r>
           <w:rPr>
@@ -3127,7 +3129,7 @@
             <w:noProof/>
             <w:webHidden/>
           </w:rPr>
-          <w:t>8</w:t>
+          <w:t>13</w:t>
         </w:r>
         <w:r>
           <w:rPr>
@@ -3221,7 +3223,7 @@
             <w:noProof/>
             <w:webHidden/>
           </w:rPr>
-          <w:t>8</w:t>
+          <w:t>14</w:t>
         </w:r>
         <w:r>
           <w:rPr>
@@ -3311,7 +3313,7 @@
             <w:noProof/>
             <w:webHidden/>
           </w:rPr>
-          <w:t>8</w:t>
+          <w:t>14</w:t>
         </w:r>
         <w:r>
           <w:rPr>
@@ -3403,7 +3405,7 @@
             <w:noProof/>
             <w:webHidden/>
           </w:rPr>
-          <w:t>8</w:t>
+          <w:t>14</w:t>
         </w:r>
         <w:r>
           <w:rPr>
@@ -3495,7 +3497,7 @@
             <w:noProof/>
             <w:webHidden/>
           </w:rPr>
-          <w:t>9</w:t>
+          <w:t>15</w:t>
         </w:r>
         <w:r>
           <w:rPr>
@@ -3587,7 +3589,7 @@
             <w:noProof/>
             <w:webHidden/>
           </w:rPr>
-          <w:t>9</w:t>
+          <w:t>15</w:t>
         </w:r>
         <w:r>
           <w:rPr>
@@ -3677,7 +3679,7 @@
             <w:noProof/>
             <w:webHidden/>
           </w:rPr>
-          <w:t>9</w:t>
+          <w:t>15</w:t>
         </w:r>
         <w:r>
           <w:rPr>
@@ -3769,7 +3771,7 @@
             <w:noProof/>
             <w:webHidden/>
           </w:rPr>
-          <w:t>9</w:t>
+          <w:t>15</w:t>
         </w:r>
         <w:r>
           <w:rPr>
@@ -3863,7 +3865,7 @@
             <w:noProof/>
             <w:webHidden/>
           </w:rPr>
-          <w:t>10</w:t>
+          <w:t>16</w:t>
         </w:r>
         <w:r>
           <w:rPr>
@@ -3953,7 +3955,7 @@
             <w:noProof/>
             <w:webHidden/>
           </w:rPr>
-          <w:t>10</w:t>
+          <w:t>16</w:t>
         </w:r>
         <w:r>
           <w:rPr>
@@ -4043,7 +4045,7 @@
             <w:noProof/>
             <w:webHidden/>
           </w:rPr>
-          <w:t>10</w:t>
+          <w:t>16</w:t>
         </w:r>
         <w:r>
           <w:rPr>
@@ -4133,7 +4135,7 @@
             <w:noProof/>
             <w:webHidden/>
           </w:rPr>
-          <w:t>10</w:t>
+          <w:t>16</w:t>
         </w:r>
         <w:r>
           <w:rPr>
@@ -4227,7 +4229,7 @@
             <w:noProof/>
             <w:webHidden/>
           </w:rPr>
-          <w:t>11</w:t>
+          <w:t>17</w:t>
         </w:r>
         <w:r>
           <w:rPr>
@@ -4323,7 +4325,7 @@
             <w:noProof/>
             <w:webHidden/>
           </w:rPr>
-          <w:t>11</w:t>
+          <w:t>18</w:t>
         </w:r>
         <w:r>
           <w:rPr>
@@ -4417,7 +4419,7 @@
             <w:noProof/>
             <w:webHidden/>
           </w:rPr>
-          <w:t>12</w:t>
+          <w:t>19</w:t>
         </w:r>
         <w:r>
           <w:rPr>
@@ -4507,7 +4509,7 @@
             <w:noProof/>
             <w:webHidden/>
           </w:rPr>
-          <w:t>12</w:t>
+          <w:t>19</w:t>
         </w:r>
         <w:r>
           <w:rPr>
@@ -4597,7 +4599,7 @@
             <w:noProof/>
             <w:webHidden/>
           </w:rPr>
-          <w:t>13</w:t>
+          <w:t>20</w:t>
         </w:r>
         <w:r>
           <w:rPr>
@@ -4625,15 +4627,15 @@
       <w:pPr>
         <w:pStyle w:val="Titre1"/>
       </w:pPr>
-      <w:bookmarkStart w:id="0" w:name="_Toc532179955"/>
-      <w:bookmarkStart w:id="1" w:name="_Toc165969637"/>
-      <w:bookmarkStart w:id="2" w:name="_Toc102573863"/>
+      <w:bookmarkStart w:id="1" w:name="_Toc532179955"/>
+      <w:bookmarkStart w:id="2" w:name="_Toc165969637"/>
+      <w:bookmarkStart w:id="3" w:name="_Toc102573863"/>
       <w:r>
         <w:t>Spécifications</w:t>
       </w:r>
-      <w:bookmarkEnd w:id="0"/>
       <w:bookmarkEnd w:id="1"/>
       <w:bookmarkEnd w:id="2"/>
+      <w:bookmarkEnd w:id="3"/>
     </w:p>
     <w:p>
       <w:pPr>
@@ -4666,9 +4668,9 @@
       <w:pPr>
         <w:pStyle w:val="Titre2"/>
       </w:pPr>
-      <w:bookmarkStart w:id="3" w:name="_Toc102573864"/>
-      <w:bookmarkStart w:id="4" w:name="_Toc532179969"/>
-      <w:bookmarkStart w:id="5" w:name="_Toc165969639"/>
+      <w:bookmarkStart w:id="4" w:name="_Toc102573864"/>
+      <w:bookmarkStart w:id="5" w:name="_Toc532179969"/>
+      <w:bookmarkStart w:id="6" w:name="_Toc165969639"/>
       <w:r>
         <w:t>T</w:t>
       </w:r>
@@ -4678,7 +4680,7 @@
       <w:r>
         <w:t>e</w:t>
       </w:r>
-      <w:bookmarkEnd w:id="3"/>
+      <w:bookmarkEnd w:id="4"/>
     </w:p>
     <w:p>
       <w:pPr>
@@ -4698,11 +4700,11 @@
       <w:pPr>
         <w:pStyle w:val="Titre2"/>
       </w:pPr>
-      <w:bookmarkStart w:id="6" w:name="_Toc102573865"/>
+      <w:bookmarkStart w:id="7" w:name="_Toc102573865"/>
       <w:r>
         <w:t>Description</w:t>
       </w:r>
-      <w:bookmarkEnd w:id="6"/>
+      <w:bookmarkEnd w:id="7"/>
     </w:p>
     <w:p>
       <w:pPr>
@@ -4728,11 +4730,11 @@
       <w:pPr>
         <w:pStyle w:val="Titre2"/>
       </w:pPr>
-      <w:bookmarkStart w:id="7" w:name="_Toc102573866"/>
+      <w:bookmarkStart w:id="8" w:name="_Toc102573866"/>
       <w:r>
         <w:t>Matériel et logiciels à disposition</w:t>
       </w:r>
-      <w:bookmarkEnd w:id="7"/>
+      <w:bookmarkEnd w:id="8"/>
     </w:p>
     <w:p>
       <w:pPr>
@@ -4974,14 +4976,14 @@
       <w:pPr>
         <w:pStyle w:val="Titre2"/>
       </w:pPr>
-      <w:bookmarkStart w:id="8" w:name="_Toc102573867"/>
+      <w:bookmarkStart w:id="9" w:name="_Toc102573867"/>
       <w:r>
         <w:t>P</w:t>
       </w:r>
       <w:r>
         <w:t>rérequis</w:t>
       </w:r>
-      <w:bookmarkEnd w:id="8"/>
+      <w:bookmarkEnd w:id="9"/>
     </w:p>
     <w:p>
       <w:pPr>
@@ -5135,11 +5137,11 @@
       <w:pPr>
         <w:pStyle w:val="Titre2"/>
       </w:pPr>
-      <w:bookmarkStart w:id="9" w:name="_Toc102573868"/>
+      <w:bookmarkStart w:id="10" w:name="_Toc102573868"/>
       <w:r>
         <w:t>Cahier des charges</w:t>
       </w:r>
-      <w:bookmarkEnd w:id="9"/>
+      <w:bookmarkEnd w:id="10"/>
     </w:p>
     <w:p>
       <w:pPr>
@@ -5201,11 +5203,11 @@
       <w:pPr>
         <w:pStyle w:val="Titre3"/>
       </w:pPr>
-      <w:bookmarkStart w:id="10" w:name="_Toc102573869"/>
+      <w:bookmarkStart w:id="11" w:name="_Toc102573869"/>
       <w:r>
         <w:t>Objectifs et portée du projet</w:t>
       </w:r>
-      <w:bookmarkEnd w:id="10"/>
+      <w:bookmarkEnd w:id="11"/>
     </w:p>
     <w:p>
       <w:pPr>
@@ -5302,14 +5304,14 @@
       <w:pPr>
         <w:pStyle w:val="Titre3"/>
       </w:pPr>
-      <w:bookmarkStart w:id="11" w:name="_Toc102573870"/>
+      <w:bookmarkStart w:id="12" w:name="_Toc102573870"/>
       <w:r>
         <w:t xml:space="preserve">Caractéristiques des utilisateurs et </w:t>
       </w:r>
       <w:r>
         <w:t>impacts</w:t>
       </w:r>
-      <w:bookmarkEnd w:id="11"/>
+      <w:bookmarkEnd w:id="12"/>
     </w:p>
     <w:p>
       <w:pPr>
@@ -5333,11 +5335,11 @@
       <w:pPr>
         <w:pStyle w:val="Titre3"/>
       </w:pPr>
-      <w:bookmarkStart w:id="12" w:name="_Toc102573871"/>
+      <w:bookmarkStart w:id="13" w:name="_Toc102573871"/>
       <w:r>
         <w:t>Contraintes</w:t>
       </w:r>
-      <w:bookmarkEnd w:id="12"/>
+      <w:bookmarkEnd w:id="13"/>
     </w:p>
     <w:p>
       <w:pPr>
@@ -5364,11 +5366,11 @@
       <w:pPr>
         <w:pStyle w:val="Titre3"/>
       </w:pPr>
-      <w:bookmarkStart w:id="13" w:name="_Toc102573872"/>
+      <w:bookmarkStart w:id="14" w:name="_Toc102573872"/>
       <w:r>
         <w:t>Si le temps le permet …</w:t>
       </w:r>
-      <w:bookmarkEnd w:id="13"/>
+      <w:bookmarkEnd w:id="14"/>
     </w:p>
     <w:p>
       <w:pPr>
@@ -5386,11 +5388,11 @@
       <w:pPr>
         <w:pStyle w:val="Titre2"/>
       </w:pPr>
-      <w:bookmarkStart w:id="14" w:name="_Toc102573873"/>
+      <w:bookmarkStart w:id="15" w:name="_Toc102573873"/>
       <w:r>
         <w:t>Méthodes de validation des solutions</w:t>
       </w:r>
-      <w:bookmarkEnd w:id="14"/>
+      <w:bookmarkEnd w:id="15"/>
     </w:p>
     <w:p>
       <w:pPr>
@@ -5435,11 +5437,11 @@
       <w:pPr>
         <w:pStyle w:val="Titre2"/>
       </w:pPr>
-      <w:bookmarkStart w:id="15" w:name="_Toc102573874"/>
+      <w:bookmarkStart w:id="16" w:name="_Toc102573874"/>
       <w:r>
         <w:t>Les points suivants seront évalués</w:t>
       </w:r>
-      <w:bookmarkEnd w:id="15"/>
+      <w:bookmarkEnd w:id="16"/>
     </w:p>
     <w:p>
       <w:pPr>
@@ -5525,11 +5527,11 @@
       <w:pPr>
         <w:pStyle w:val="Titre2"/>
       </w:pPr>
-      <w:bookmarkStart w:id="16" w:name="_Toc102573875"/>
+      <w:bookmarkStart w:id="17" w:name="_Toc102573875"/>
       <w:r>
         <w:t>Validation et conditions de réussite</w:t>
       </w:r>
-      <w:bookmarkEnd w:id="16"/>
+      <w:bookmarkEnd w:id="17"/>
     </w:p>
     <w:p>
       <w:pPr>
@@ -5566,8 +5568,8 @@
       <w:r>
         <w:t>Etat de fonctionnement du produit livré</w:t>
       </w:r>
-      <w:bookmarkEnd w:id="4"/>
       <w:bookmarkEnd w:id="5"/>
+      <w:bookmarkEnd w:id="6"/>
     </w:p>
     <w:p>
       <w:pPr>
@@ -5586,15 +5588,15 @@
       <w:pPr>
         <w:pStyle w:val="Titre1"/>
       </w:pPr>
-      <w:bookmarkStart w:id="17" w:name="_Toc532179957"/>
-      <w:bookmarkStart w:id="18" w:name="_Toc165969641"/>
-      <w:bookmarkStart w:id="19" w:name="_Toc102573876"/>
+      <w:bookmarkStart w:id="18" w:name="_Toc532179957"/>
+      <w:bookmarkStart w:id="19" w:name="_Toc165969641"/>
+      <w:bookmarkStart w:id="20" w:name="_Toc102573876"/>
       <w:r>
         <w:t>Analyse</w:t>
       </w:r>
-      <w:bookmarkEnd w:id="17"/>
       <w:bookmarkEnd w:id="18"/>
       <w:bookmarkEnd w:id="19"/>
+      <w:bookmarkEnd w:id="20"/>
     </w:p>
     <w:p>
       <w:pPr>
@@ -5624,11 +5626,11 @@
       <w:pPr>
         <w:pStyle w:val="Titre2"/>
       </w:pPr>
-      <w:bookmarkStart w:id="20" w:name="_Toc102573877"/>
+      <w:bookmarkStart w:id="21" w:name="_Toc102573877"/>
       <w:r>
         <w:t>Opportunités</w:t>
       </w:r>
-      <w:bookmarkEnd w:id="20"/>
+      <w:bookmarkEnd w:id="21"/>
     </w:p>
     <w:p>
       <w:pPr>
@@ -5653,11 +5655,11 @@
       <w:pPr>
         <w:pStyle w:val="Titre2"/>
       </w:pPr>
-      <w:bookmarkStart w:id="21" w:name="_Toc102573878"/>
+      <w:bookmarkStart w:id="22" w:name="_Toc102573878"/>
       <w:r>
         <w:t>Méthodologie de projet</w:t>
       </w:r>
-      <w:bookmarkEnd w:id="21"/>
+      <w:bookmarkEnd w:id="22"/>
     </w:p>
     <w:p>
       <w:pPr>
@@ -5705,11 +5707,11 @@
       <w:pPr>
         <w:pStyle w:val="Titre3"/>
       </w:pPr>
-      <w:bookmarkStart w:id="22" w:name="_Toc102573879"/>
+      <w:bookmarkStart w:id="23" w:name="_Toc102573879"/>
       <w:r>
         <w:t>S’informer</w:t>
       </w:r>
-      <w:bookmarkEnd w:id="22"/>
+      <w:bookmarkEnd w:id="23"/>
     </w:p>
     <w:p>
       <w:pPr>
@@ -5733,11 +5735,11 @@
       <w:pPr>
         <w:pStyle w:val="Titre3"/>
       </w:pPr>
-      <w:bookmarkStart w:id="23" w:name="_Toc102573880"/>
+      <w:bookmarkStart w:id="24" w:name="_Toc102573880"/>
       <w:r>
         <w:t>Planifier</w:t>
       </w:r>
-      <w:bookmarkEnd w:id="23"/>
+      <w:bookmarkEnd w:id="24"/>
     </w:p>
     <w:p>
       <w:pPr>
@@ -5767,11 +5769,11 @@
       <w:pPr>
         <w:pStyle w:val="Titre3"/>
       </w:pPr>
-      <w:bookmarkStart w:id="24" w:name="_Toc102573881"/>
+      <w:bookmarkStart w:id="25" w:name="_Toc102573881"/>
       <w:r>
         <w:t>Décider</w:t>
       </w:r>
-      <w:bookmarkEnd w:id="24"/>
+      <w:bookmarkEnd w:id="25"/>
     </w:p>
     <w:p>
       <w:pPr>
@@ -5795,11 +5797,11 @@
       <w:pPr>
         <w:pStyle w:val="Titre3"/>
       </w:pPr>
-      <w:bookmarkStart w:id="25" w:name="_Toc102573882"/>
+      <w:bookmarkStart w:id="26" w:name="_Toc102573882"/>
       <w:r>
         <w:t>Réaliser</w:t>
       </w:r>
-      <w:bookmarkEnd w:id="25"/>
+      <w:bookmarkEnd w:id="26"/>
     </w:p>
     <w:p>
       <w:pPr>
@@ -5823,11 +5825,11 @@
       <w:pPr>
         <w:pStyle w:val="Titre3"/>
       </w:pPr>
-      <w:bookmarkStart w:id="26" w:name="_Toc102573883"/>
+      <w:bookmarkStart w:id="27" w:name="_Toc102573883"/>
       <w:r>
         <w:t>Contrôler</w:t>
       </w:r>
-      <w:bookmarkEnd w:id="26"/>
+      <w:bookmarkEnd w:id="27"/>
     </w:p>
     <w:p>
       <w:pPr>
@@ -5851,11 +5853,11 @@
       <w:pPr>
         <w:pStyle w:val="Titre3"/>
       </w:pPr>
-      <w:bookmarkStart w:id="27" w:name="_Toc102573884"/>
+      <w:bookmarkStart w:id="28" w:name="_Toc102573884"/>
       <w:r>
         <w:t>Évaluer</w:t>
       </w:r>
-      <w:bookmarkEnd w:id="27"/>
+      <w:bookmarkEnd w:id="28"/>
     </w:p>
     <w:p>
       <w:pPr>
@@ -5871,11 +5873,11 @@
       <w:pPr>
         <w:pStyle w:val="Titre2"/>
       </w:pPr>
-      <w:bookmarkStart w:id="28" w:name="_Toc102573885"/>
+      <w:bookmarkStart w:id="29" w:name="_Toc102573885"/>
       <w:r>
         <w:t>Normes de codage</w:t>
       </w:r>
-      <w:bookmarkEnd w:id="28"/>
+      <w:bookmarkEnd w:id="29"/>
     </w:p>
     <w:p>
       <w:r>
@@ -6240,11 +6242,11 @@
       <w:pPr>
         <w:pStyle w:val="Titre2"/>
       </w:pPr>
-      <w:bookmarkStart w:id="29" w:name="_Toc102573886"/>
+      <w:bookmarkStart w:id="30" w:name="_Toc102573886"/>
       <w:r>
         <w:t>Déploiement de l’application</w:t>
       </w:r>
-      <w:bookmarkEnd w:id="29"/>
+      <w:bookmarkEnd w:id="30"/>
     </w:p>
     <w:p>
       <w:r>
@@ -6334,7 +6336,7 @@
       <w:pPr>
         <w:pStyle w:val="Titre2"/>
       </w:pPr>
-      <w:bookmarkStart w:id="30" w:name="_Toc102573887"/>
+      <w:bookmarkStart w:id="31" w:name="_Toc102573887"/>
       <w:r>
         <w:rPr>
           <w:noProof/>
@@ -6413,7 +6415,7 @@
       <w:r>
         <w:t>Langages utilisés</w:t>
       </w:r>
-      <w:bookmarkEnd w:id="30"/>
+      <w:bookmarkEnd w:id="31"/>
     </w:p>
     <w:p>
       <w:pPr>
@@ -6605,11 +6607,11 @@
       <w:pPr>
         <w:pStyle w:val="Titre2"/>
       </w:pPr>
-      <w:bookmarkStart w:id="31" w:name="_Toc102573888"/>
+      <w:bookmarkStart w:id="32" w:name="_Toc102573888"/>
       <w:r>
         <w:t>Stockage des données</w:t>
       </w:r>
-      <w:bookmarkEnd w:id="31"/>
+      <w:bookmarkEnd w:id="32"/>
     </w:p>
     <w:p>
       <w:r>
@@ -6784,11 +6786,11 @@
       <w:pPr>
         <w:pStyle w:val="Titre2"/>
       </w:pPr>
-      <w:bookmarkStart w:id="32" w:name="_Toc102573889"/>
+      <w:bookmarkStart w:id="33" w:name="_Toc102573889"/>
       <w:r>
         <w:t>Sauvegarde du projet</w:t>
       </w:r>
-      <w:bookmarkEnd w:id="32"/>
+      <w:bookmarkEnd w:id="33"/>
     </w:p>
     <w:p>
       <w:pPr>
@@ -7214,11 +7216,11 @@
       <w:pPr>
         <w:pStyle w:val="Titre2"/>
       </w:pPr>
-      <w:bookmarkStart w:id="33" w:name="_Toc102573890"/>
+      <w:bookmarkStart w:id="34" w:name="_Toc102573890"/>
       <w:r>
         <w:t>Tests</w:t>
       </w:r>
-      <w:bookmarkEnd w:id="33"/>
+      <w:bookmarkEnd w:id="34"/>
     </w:p>
     <w:p>
       <w:pPr>
@@ -7319,11 +7321,11 @@
       <w:pPr>
         <w:pStyle w:val="Titre1"/>
       </w:pPr>
-      <w:bookmarkStart w:id="34" w:name="_Toc102573891"/>
+      <w:bookmarkStart w:id="35" w:name="_Toc102573891"/>
       <w:r>
         <w:t>Conception</w:t>
       </w:r>
-      <w:bookmarkEnd w:id="34"/>
+      <w:bookmarkEnd w:id="35"/>
     </w:p>
     <w:p>
       <w:pPr>
@@ -7347,7 +7349,7 @@
       <w:pPr>
         <w:pStyle w:val="Titre2"/>
       </w:pPr>
-      <w:bookmarkStart w:id="35" w:name="_Toc102573892"/>
+      <w:bookmarkStart w:id="36" w:name="_Toc102573892"/>
       <w:r>
         <w:lastRenderedPageBreak/>
         <w:t>Maquettes</w:t>
@@ -7646,7 +7648,7 @@
           </wp:anchor>
         </w:drawing>
       </w:r>
-      <w:bookmarkEnd w:id="35"/>
+      <w:bookmarkEnd w:id="36"/>
     </w:p>
     <w:p>
       <w:pPr>
@@ -7658,7 +7660,7 @@
           <v:shape id="_x0000_i1026" type="#_x0000_t75" style="width:592.5pt;height:452.25pt" o:ole="">
             <v:imagedata r:id="rId21" o:title=""/>
           </v:shape>
-          <o:OLEObject Type="Embed" ProgID="Visio.Drawing.15" ShapeID="_x0000_i1026" DrawAspect="Content" ObjectID="_1713788595" r:id="rId22"/>
+          <o:OLEObject Type="Embed" ProgID="Visio.Drawing.15" ShapeID="_x0000_i1026" DrawAspect="Content" ObjectID="_1713791374" r:id="rId22"/>
         </w:object>
       </w:r>
     </w:p>
@@ -7881,15 +7883,15 @@
       <w:pPr>
         <w:pStyle w:val="Titre2"/>
       </w:pPr>
-      <w:bookmarkStart w:id="36" w:name="_Toc532179967"/>
-      <w:bookmarkStart w:id="37" w:name="_Toc165969651"/>
-      <w:bookmarkStart w:id="38" w:name="_Toc102573893"/>
+      <w:bookmarkStart w:id="37" w:name="_Toc532179967"/>
+      <w:bookmarkStart w:id="38" w:name="_Toc165969651"/>
+      <w:bookmarkStart w:id="39" w:name="_Toc102573893"/>
       <w:r>
         <w:t>Conception des tests</w:t>
       </w:r>
-      <w:bookmarkEnd w:id="36"/>
       <w:bookmarkEnd w:id="37"/>
       <w:bookmarkEnd w:id="38"/>
+      <w:bookmarkEnd w:id="39"/>
     </w:p>
     <w:p>
       <w:pPr>
@@ -8074,8 +8076,8 @@
       <w:pPr>
         <w:pStyle w:val="Titre2"/>
       </w:pPr>
-      <w:bookmarkStart w:id="39" w:name="_Toc102573894"/>
-      <w:bookmarkStart w:id="40" w:name="_Toc532179961"/>
+      <w:bookmarkStart w:id="40" w:name="_Toc102573894"/>
+      <w:bookmarkStart w:id="41" w:name="_Toc532179961"/>
       <w:r>
         <w:lastRenderedPageBreak/>
         <w:t>Planification</w:t>
@@ -8086,7 +8088,7 @@
       <w:r>
         <w:t>e</w:t>
       </w:r>
-      <w:bookmarkEnd w:id="39"/>
+      <w:bookmarkEnd w:id="40"/>
     </w:p>
     <w:p>
       <w:pPr>
@@ -8153,40 +8155,40 @@
       <w:pPr>
         <w:pStyle w:val="Titre1"/>
       </w:pPr>
-      <w:bookmarkStart w:id="41" w:name="_Toc532179964"/>
-      <w:bookmarkStart w:id="42" w:name="_Toc165969648"/>
-      <w:bookmarkStart w:id="43" w:name="_Toc102573895"/>
-      <w:bookmarkEnd w:id="40"/>
+      <w:bookmarkStart w:id="42" w:name="_Toc532179964"/>
+      <w:bookmarkStart w:id="43" w:name="_Toc165969648"/>
+      <w:bookmarkStart w:id="44" w:name="_Toc102573895"/>
+      <w:bookmarkEnd w:id="41"/>
       <w:r>
         <w:t>Réalisation</w:t>
       </w:r>
-      <w:bookmarkEnd w:id="41"/>
       <w:bookmarkEnd w:id="42"/>
       <w:bookmarkEnd w:id="43"/>
+      <w:bookmarkEnd w:id="44"/>
     </w:p>
     <w:p>
       <w:pPr>
         <w:pStyle w:val="Titre2"/>
       </w:pPr>
-      <w:bookmarkStart w:id="44" w:name="_Toc532179965"/>
-      <w:bookmarkStart w:id="45" w:name="_Toc165969649"/>
-      <w:bookmarkStart w:id="46" w:name="_Toc102573896"/>
+      <w:bookmarkStart w:id="45" w:name="_Toc532179965"/>
+      <w:bookmarkStart w:id="46" w:name="_Toc165969649"/>
+      <w:bookmarkStart w:id="47" w:name="_Toc102573896"/>
       <w:r>
         <w:t>Dossier de Réalisation</w:t>
       </w:r>
-      <w:bookmarkEnd w:id="44"/>
       <w:bookmarkEnd w:id="45"/>
       <w:bookmarkEnd w:id="46"/>
+      <w:bookmarkEnd w:id="47"/>
     </w:p>
     <w:p>
       <w:pPr>
         <w:pStyle w:val="Titre3"/>
       </w:pPr>
-      <w:bookmarkStart w:id="47" w:name="_Toc102573897"/>
+      <w:bookmarkStart w:id="48" w:name="_Toc102573897"/>
       <w:r>
         <w:t>Programmes &amp; versions utilisés</w:t>
       </w:r>
-      <w:bookmarkEnd w:id="47"/>
+      <w:bookmarkEnd w:id="48"/>
     </w:p>
     <w:p>
       <w:pPr>
@@ -8449,12 +8451,12 @@
       <w:pPr>
         <w:pStyle w:val="Titre3"/>
       </w:pPr>
-      <w:bookmarkStart w:id="48" w:name="_Toc102573898"/>
+      <w:bookmarkStart w:id="49" w:name="_Toc102573898"/>
       <w:r>
         <w:lastRenderedPageBreak/>
         <w:t>Base de données</w:t>
       </w:r>
-      <w:bookmarkEnd w:id="48"/>
+      <w:bookmarkEnd w:id="49"/>
     </w:p>
     <w:p>
       <w:pPr>
@@ -8472,11 +8474,11 @@
       <w:pPr>
         <w:pStyle w:val="Titre3"/>
       </w:pPr>
-      <w:bookmarkStart w:id="49" w:name="_Toc102573899"/>
+      <w:bookmarkStart w:id="50" w:name="_Toc102573899"/>
       <w:r>
         <w:t>MVVM &amp; Code</w:t>
       </w:r>
-      <w:bookmarkEnd w:id="49"/>
+      <w:bookmarkEnd w:id="50"/>
     </w:p>
     <w:p>
       <w:pPr>
@@ -8554,13 +8556,13 @@
       <w:pPr>
         <w:pStyle w:val="Titre2"/>
       </w:pPr>
-      <w:bookmarkStart w:id="50" w:name="_Toc102573900"/>
-      <w:bookmarkStart w:id="51" w:name="_Toc532179960"/>
-      <w:bookmarkStart w:id="52" w:name="_Toc165969644"/>
+      <w:bookmarkStart w:id="51" w:name="_Toc102573900"/>
+      <w:bookmarkStart w:id="52" w:name="_Toc532179960"/>
+      <w:bookmarkStart w:id="53" w:name="_Toc165969644"/>
       <w:r>
         <w:t>Compilation</w:t>
       </w:r>
-      <w:bookmarkEnd w:id="50"/>
+      <w:bookmarkEnd w:id="51"/>
     </w:p>
     <w:p>
       <w:pPr>
@@ -8688,35 +8690,35 @@
       <w:pPr>
         <w:pStyle w:val="Titre3"/>
       </w:pPr>
-      <w:bookmarkStart w:id="53" w:name="_Toc102573901"/>
+      <w:bookmarkStart w:id="54" w:name="_Toc102573901"/>
       <w:r>
         <w:t>Réalisation des tests</w:t>
       </w:r>
+      <w:bookmarkEnd w:id="54"/>
+    </w:p>
+    <w:p>
+      <w:pPr>
+        <w:pStyle w:val="Retraitcorpsdetexte"/>
+        <w:ind w:left="0"/>
+      </w:pPr>
+      <w:r>
+        <w:br w:type="page"/>
+      </w:r>
+    </w:p>
+    <w:p>
+      <w:pPr>
+        <w:pStyle w:val="Titre1"/>
+      </w:pPr>
+      <w:bookmarkStart w:id="55" w:name="_Toc165969653"/>
+      <w:bookmarkStart w:id="56" w:name="_Toc102573902"/>
+      <w:bookmarkEnd w:id="52"/>
       <w:bookmarkEnd w:id="53"/>
-    </w:p>
-    <w:p>
-      <w:pPr>
-        <w:pStyle w:val="Retraitcorpsdetexte"/>
-        <w:ind w:left="0"/>
-      </w:pPr>
-      <w:r>
-        <w:br w:type="page"/>
-      </w:r>
-    </w:p>
-    <w:p>
-      <w:pPr>
-        <w:pStyle w:val="Titre1"/>
-      </w:pPr>
-      <w:bookmarkStart w:id="54" w:name="_Toc165969653"/>
-      <w:bookmarkStart w:id="55" w:name="_Toc102573902"/>
-      <w:bookmarkEnd w:id="51"/>
-      <w:bookmarkEnd w:id="52"/>
       <w:r>
         <w:lastRenderedPageBreak/>
         <w:t>Conclusion</w:t>
       </w:r>
-      <w:bookmarkEnd w:id="54"/>
       <w:bookmarkEnd w:id="55"/>
+      <w:bookmarkEnd w:id="56"/>
     </w:p>
     <w:p>
       <w:pPr>
@@ -8737,16 +8739,16 @@
       <w:pPr>
         <w:pStyle w:val="Titre2"/>
       </w:pPr>
-      <w:bookmarkStart w:id="56" w:name="_Toc165969654"/>
-      <w:bookmarkStart w:id="57" w:name="_Toc102573903"/>
+      <w:bookmarkStart w:id="57" w:name="_Toc165969654"/>
+      <w:bookmarkStart w:id="58" w:name="_Toc102573903"/>
       <w:r>
         <w:t xml:space="preserve">Bilan des </w:t>
       </w:r>
-      <w:bookmarkEnd w:id="56"/>
+      <w:bookmarkEnd w:id="57"/>
       <w:r>
         <w:t>fonctionnalités demandées</w:t>
       </w:r>
-      <w:bookmarkEnd w:id="57"/>
+      <w:bookmarkEnd w:id="58"/>
     </w:p>
     <w:tbl>
       <w:tblPr>
@@ -9325,13 +9327,13 @@
       <w:pPr>
         <w:pStyle w:val="Titre2"/>
       </w:pPr>
-      <w:bookmarkStart w:id="58" w:name="_Toc165969655"/>
-      <w:bookmarkStart w:id="59" w:name="_Toc102573904"/>
+      <w:bookmarkStart w:id="59" w:name="_Toc165969655"/>
+      <w:bookmarkStart w:id="60" w:name="_Toc102573904"/>
       <w:r>
         <w:t>Bilan de la planification</w:t>
       </w:r>
-      <w:bookmarkEnd w:id="58"/>
       <w:bookmarkEnd w:id="59"/>
+      <w:bookmarkEnd w:id="60"/>
     </w:p>
     <w:p>
       <w:pPr>
@@ -9349,13 +9351,13 @@
       <w:pPr>
         <w:pStyle w:val="Titre2"/>
       </w:pPr>
-      <w:bookmarkStart w:id="60" w:name="_Toc165969656"/>
-      <w:bookmarkStart w:id="61" w:name="_Toc102573905"/>
+      <w:bookmarkStart w:id="61" w:name="_Toc165969656"/>
+      <w:bookmarkStart w:id="62" w:name="_Toc102573905"/>
       <w:r>
         <w:t>Bilan personnel</w:t>
       </w:r>
-      <w:bookmarkEnd w:id="60"/>
       <w:bookmarkEnd w:id="61"/>
+      <w:bookmarkEnd w:id="62"/>
     </w:p>
     <w:p>
       <w:r>
@@ -9366,12 +9368,12 @@
       <w:pPr>
         <w:pStyle w:val="Titre1"/>
       </w:pPr>
-      <w:bookmarkStart w:id="62" w:name="_Toc102573906"/>
+      <w:bookmarkStart w:id="63" w:name="_Toc102573906"/>
       <w:r>
         <w:lastRenderedPageBreak/>
         <w:t>Webographie</w:t>
       </w:r>
-      <w:bookmarkEnd w:id="62"/>
+      <w:bookmarkEnd w:id="63"/>
     </w:p>
     <w:p>
       <w:pPr>
@@ -9604,6 +9606,9 @@
       <w:pPr>
         <w:pStyle w:val="Retraitcorpsdetexte"/>
         <w:ind w:left="0"/>
+        <w:rPr>
+          <w:lang w:val="en-US"/>
+        </w:rPr>
       </w:pPr>
       <w:hyperlink r:id="rId29" w:history="1">
         <w:r>
@@ -9611,21 +9616,43 @@
             <w:rStyle w:val="Lienhypertexte"/>
             <w:lang w:val="en-US"/>
           </w:rPr>
-          <w:t xml:space="preserve">Using SQLite.NET with Android - Xamarin | Microsoft </w:t>
-        </w:r>
+          <w:t>Using SQLite.NET with Android - Xamarin | Microsoft Docs</w:t>
+        </w:r>
+      </w:hyperlink>
+    </w:p>
+    <w:p>
+      <w:pPr>
+        <w:pStyle w:val="Retraitcorpsdetexte"/>
+        <w:ind w:left="0"/>
+        <w:rPr>
+          <w:lang w:val="en-US"/>
+        </w:rPr>
+      </w:pPr>
+    </w:p>
+    <w:p>
+      <w:pPr>
+        <w:pStyle w:val="Retraitcorpsdetexte"/>
+        <w:ind w:left="0"/>
+        <w:rPr>
+          <w:lang w:val="en-US"/>
+        </w:rPr>
+      </w:pPr>
+      <w:hyperlink r:id="rId30" w:history="1">
+        <w:proofErr w:type="spellStart"/>
         <w:r>
           <w:rPr>
             <w:rStyle w:val="Lienhypertexte"/>
             <w:lang w:val="en-US"/>
           </w:rPr>
-          <w:t>D</w:t>
-        </w:r>
+          <w:t>c#</w:t>
+        </w:r>
+        <w:proofErr w:type="spellEnd"/>
         <w:r>
           <w:rPr>
             <w:rStyle w:val="Lienhypertexte"/>
             <w:lang w:val="en-US"/>
           </w:rPr>
-          <w:t>ocs</w:t>
+          <w:t xml:space="preserve"> - Adding a button to the title bar Xamarin Forms - Stack Overflow</w:t>
         </w:r>
       </w:hyperlink>
     </w:p>
@@ -9642,124 +9669,16 @@
       <w:pPr>
         <w:pStyle w:val="Retraitcorpsdetexte"/>
         <w:ind w:left="0"/>
-      </w:pPr>
-      <w:hyperlink r:id="rId30" w:history="1">
-        <w:proofErr w:type="spellStart"/>
-        <w:r>
-          <w:rPr>
-            <w:rStyle w:val="Lienhypertexte"/>
-          </w:rPr>
-          <w:t>c#</w:t>
-        </w:r>
-        <w:proofErr w:type="spellEnd"/>
-        <w:r>
-          <w:rPr>
-            <w:rStyle w:val="Lienhypertexte"/>
-          </w:rPr>
-          <w:t xml:space="preserve"> - </w:t>
-        </w:r>
-        <w:proofErr w:type="spellStart"/>
-        <w:r>
-          <w:rPr>
-            <w:rStyle w:val="Lienhypertexte"/>
-          </w:rPr>
-          <w:t>Adding</w:t>
-        </w:r>
-        <w:proofErr w:type="spellEnd"/>
-        <w:r>
-          <w:rPr>
-            <w:rStyle w:val="Lienhypertexte"/>
-          </w:rPr>
-          <w:t xml:space="preserve"> a </w:t>
-        </w:r>
-        <w:proofErr w:type="spellStart"/>
-        <w:r>
-          <w:rPr>
-            <w:rStyle w:val="Lienhypertexte"/>
-          </w:rPr>
-          <w:t>button</w:t>
-        </w:r>
-        <w:proofErr w:type="spellEnd"/>
-        <w:r>
-          <w:rPr>
-            <w:rStyle w:val="Lienhypertexte"/>
-          </w:rPr>
-          <w:t xml:space="preserve"> to the </w:t>
-        </w:r>
-        <w:proofErr w:type="spellStart"/>
-        <w:r>
-          <w:rPr>
-            <w:rStyle w:val="Lienhypertexte"/>
-          </w:rPr>
-          <w:t>title</w:t>
-        </w:r>
-        <w:proofErr w:type="spellEnd"/>
-        <w:r>
-          <w:rPr>
-            <w:rStyle w:val="Lienhypertexte"/>
-          </w:rPr>
-          <w:t xml:space="preserve"> bar Xamarin </w:t>
-        </w:r>
-        <w:proofErr w:type="spellStart"/>
-        <w:r>
-          <w:rPr>
-            <w:rStyle w:val="Lienhypertexte"/>
-          </w:rPr>
-          <w:t>Forms</w:t>
-        </w:r>
-        <w:proofErr w:type="spellEnd"/>
-        <w:r>
-          <w:rPr>
-            <w:rStyle w:val="Lienhypertexte"/>
-          </w:rPr>
-          <w:t xml:space="preserve"> </w:t>
-        </w:r>
-        <w:r>
-          <w:rPr>
-            <w:rStyle w:val="Lienhypertexte"/>
-          </w:rPr>
-          <w:t xml:space="preserve">- </w:t>
-        </w:r>
-        <w:proofErr w:type="spellStart"/>
-        <w:r>
-          <w:rPr>
-            <w:rStyle w:val="Lienhypertexte"/>
-          </w:rPr>
-          <w:t>Stack</w:t>
-        </w:r>
-        <w:proofErr w:type="spellEnd"/>
-        <w:r>
-          <w:rPr>
-            <w:rStyle w:val="Lienhypertexte"/>
-          </w:rPr>
-          <w:t xml:space="preserve"> </w:t>
-        </w:r>
-        <w:proofErr w:type="spellStart"/>
-        <w:r>
-          <w:rPr>
-            <w:rStyle w:val="Lienhypertexte"/>
-          </w:rPr>
-          <w:t>Overflow</w:t>
-        </w:r>
-        <w:proofErr w:type="spellEnd"/>
-      </w:hyperlink>
-    </w:p>
-    <w:p>
-      <w:pPr>
-        <w:pStyle w:val="Retraitcorpsdetexte"/>
-        <w:ind w:left="0"/>
-      </w:pPr>
-    </w:p>
-    <w:p>
-      <w:pPr>
-        <w:pStyle w:val="Retraitcorpsdetexte"/>
-        <w:ind w:left="0"/>
+        <w:rPr>
+          <w:lang w:val="en-US"/>
+        </w:rPr>
       </w:pPr>
       <w:hyperlink r:id="rId31" w:history="1">
         <w:proofErr w:type="spellStart"/>
         <w:r>
           <w:rPr>
             <w:rStyle w:val="Lienhypertexte"/>
+            <w:lang w:val="en-US"/>
           </w:rPr>
           <w:t>Rg</w:t>
         </w:r>
@@ -9767,64 +9686,25 @@
         <w:r>
           <w:rPr>
             <w:rStyle w:val="Lienhypertexte"/>
-          </w:rPr>
-          <w:t xml:space="preserve"> </w:t>
+            <w:lang w:val="en-US"/>
+          </w:rPr>
+          <w:t xml:space="preserve"> Popup In </w:t>
         </w:r>
         <w:proofErr w:type="spellStart"/>
         <w:r>
           <w:rPr>
             <w:rStyle w:val="Lienhypertexte"/>
-          </w:rPr>
-          <w:t>Popup</w:t>
+            <w:lang w:val="en-US"/>
+          </w:rPr>
+          <w:t>Xamarin.Forms</w:t>
         </w:r>
         <w:proofErr w:type="spellEnd"/>
         <w:r>
           <w:rPr>
             <w:rStyle w:val="Lienhypertexte"/>
-          </w:rPr>
-          <w:t xml:space="preserve"> In </w:t>
-        </w:r>
-        <w:proofErr w:type="spellStart"/>
-        <w:r>
-          <w:rPr>
-            <w:rStyle w:val="Lienhypertexte"/>
-          </w:rPr>
-          <w:t>Xamarin.Forms</w:t>
-        </w:r>
-        <w:proofErr w:type="spellEnd"/>
-        <w:r>
-          <w:rPr>
-            <w:rStyle w:val="Lienhypertexte"/>
-          </w:rPr>
-          <w:t xml:space="preserve"> </w:t>
-        </w:r>
-        <w:proofErr w:type="spellStart"/>
-        <w:r>
-          <w:rPr>
-            <w:rStyle w:val="Lienhypertexte"/>
-          </w:rPr>
-          <w:t>Using</w:t>
-        </w:r>
-        <w:proofErr w:type="spellEnd"/>
-        <w:r>
-          <w:rPr>
-            <w:rStyle w:val="Lienhypertexte"/>
-          </w:rPr>
-          <w:t xml:space="preserve"> </w:t>
-        </w:r>
-        <w:proofErr w:type="spellStart"/>
-        <w:r>
-          <w:rPr>
-            <w:rStyle w:val="Lienhypertexte"/>
-          </w:rPr>
-          <w:t>Fresh</w:t>
-        </w:r>
-        <w:proofErr w:type="spellEnd"/>
-        <w:r>
-          <w:rPr>
-            <w:rStyle w:val="Lienhypertexte"/>
-          </w:rPr>
-          <w:t xml:space="preserve"> MVVM (c-sharpcorner.com)</w:t>
+            <w:lang w:val="en-US"/>
+          </w:rPr>
+          <w:t xml:space="preserve"> Using Fresh MVVM (c-sharpcorner.com)</w:t>
         </w:r>
       </w:hyperlink>
     </w:p>
@@ -9832,6 +9712,9 @@
       <w:pPr>
         <w:pStyle w:val="Retraitcorpsdetexte"/>
         <w:ind w:left="0"/>
+        <w:rPr>
+          <w:lang w:val="en-US"/>
+        </w:rPr>
       </w:pPr>
     </w:p>
     <w:p>
@@ -9842,8 +9725,6 @@
           <w:lang w:val="en-US"/>
         </w:rPr>
       </w:pPr>
-      <w:bookmarkStart w:id="63" w:name="_GoBack"/>
-      <w:bookmarkEnd w:id="63"/>
     </w:p>
     <w:p>
       <w:pPr>
@@ -10054,16 +9935,31 @@
             </w:rPr>
             <w:t> :</w:t>
           </w:r>
-          <w:fldSimple w:instr=" AUTHOR   \* MERGEFORMAT ">
-            <w:r>
-              <w:rPr>
-                <w:rFonts w:cs="Arial"/>
-                <w:noProof/>
-                <w:szCs w:val="16"/>
-              </w:rPr>
-              <w:t>Tristan Gerber</w:t>
-            </w:r>
-          </w:fldSimple>
+          <w:r>
+            <w:fldChar w:fldCharType="begin"/>
+          </w:r>
+          <w:r>
+            <w:instrText xml:space="preserve"> AUTHOR   \* MERGEFORMAT </w:instrText>
+          </w:r>
+          <w:r>
+            <w:fldChar w:fldCharType="separate"/>
+          </w:r>
+          <w:r>
+            <w:rPr>
+              <w:rFonts w:cs="Arial"/>
+              <w:noProof/>
+              <w:szCs w:val="16"/>
+            </w:rPr>
+            <w:t>Tristan Gerber</w:t>
+          </w:r>
+          <w:r>
+            <w:rPr>
+              <w:rFonts w:cs="Arial"/>
+              <w:noProof/>
+              <w:szCs w:val="16"/>
+            </w:rPr>
+            <w:fldChar w:fldCharType="end"/>
+          </w:r>
         </w:p>
         <w:p>
           <w:pPr>
@@ -10182,14 +10078,27 @@
             </w:rPr>
             <w:t xml:space="preserve">Modifié par : </w:t>
           </w:r>
-          <w:fldSimple w:instr=" LASTSAVEDBY   \* MERGEFORMAT ">
-            <w:r>
-              <w:rPr>
-                <w:noProof/>
-              </w:rPr>
-              <w:t>Tristan Gerber</w:t>
-            </w:r>
-          </w:fldSimple>
+          <w:r>
+            <w:fldChar w:fldCharType="begin"/>
+          </w:r>
+          <w:r>
+            <w:instrText xml:space="preserve"> LASTSAVEDBY   \* MERGEFORMAT </w:instrText>
+          </w:r>
+          <w:r>
+            <w:fldChar w:fldCharType="separate"/>
+          </w:r>
+          <w:r>
+            <w:rPr>
+              <w:noProof/>
+            </w:rPr>
+            <w:t>Tristan Gerber</w:t>
+          </w:r>
+          <w:r>
+            <w:rPr>
+              <w:noProof/>
+            </w:rPr>
+            <w:fldChar w:fldCharType="end"/>
+          </w:r>
         </w:p>
       </w:tc>
       <w:tc>
@@ -10360,7 +10269,7 @@
               <w:noProof/>
               <w:szCs w:val="16"/>
             </w:rPr>
-            <w:t>04.05.2022 16:24</w:t>
+            <w:t>11.05.2022 16:14</w:t>
           </w:r>
           <w:r>
             <w:rPr>
@@ -10396,16 +10305,31 @@
             </w:rPr>
             <w:t xml:space="preserve">Version: </w:t>
           </w:r>
-          <w:fldSimple w:instr=" REVNUM   \* MERGEFORMAT ">
-            <w:r>
-              <w:rPr>
-                <w:rFonts w:cs="Arial"/>
-                <w:noProof/>
-                <w:szCs w:val="16"/>
-              </w:rPr>
-              <w:t>14</w:t>
-            </w:r>
-          </w:fldSimple>
+          <w:r>
+            <w:fldChar w:fldCharType="begin"/>
+          </w:r>
+          <w:r>
+            <w:instrText xml:space="preserve"> REVNUM   \* MERGEFORMAT </w:instrText>
+          </w:r>
+          <w:r>
+            <w:fldChar w:fldCharType="separate"/>
+          </w:r>
+          <w:r>
+            <w:rPr>
+              <w:rFonts w:cs="Arial"/>
+              <w:noProof/>
+              <w:szCs w:val="16"/>
+            </w:rPr>
+            <w:t>30</w:t>
+          </w:r>
+          <w:r>
+            <w:rPr>
+              <w:rFonts w:cs="Arial"/>
+              <w:noProof/>
+              <w:szCs w:val="16"/>
+            </w:rPr>
+            <w:fldChar w:fldCharType="end"/>
+          </w:r>
           <w:r>
             <w:rPr>
               <w:rFonts w:cs="Arial"/>
@@ -10440,7 +10364,7 @@
               <w:noProof/>
               <w:szCs w:val="16"/>
             </w:rPr>
-            <w:t>06.05.2022 16:20</w:t>
+            <w:t>11.05.2022 16:14</w:t>
           </w:r>
           <w:r>
             <w:rPr>
@@ -10466,22 +10390,35 @@
               <w:szCs w:val="16"/>
             </w:rPr>
           </w:pPr>
-          <w:fldSimple w:instr=" FILENAME  \* FirstCap  \* MERGEFORMAT ">
-            <w:r>
-              <w:rPr>
-                <w:rFonts w:cs="Arial"/>
-                <w:noProof/>
-                <w:szCs w:val="16"/>
-              </w:rPr>
-              <w:t>X-trigerber-rapport-de-projet</w:t>
-            </w:r>
-            <w:r>
-              <w:rPr>
-                <w:noProof/>
-              </w:rPr>
-              <w:t>.docx</w:t>
-            </w:r>
-          </w:fldSimple>
+          <w:r>
+            <w:fldChar w:fldCharType="begin"/>
+          </w:r>
+          <w:r>
+            <w:instrText xml:space="preserve"> FILENAME  \* FirstCap  \* MERGEFORMAT </w:instrText>
+          </w:r>
+          <w:r>
+            <w:fldChar w:fldCharType="separate"/>
+          </w:r>
+          <w:r>
+            <w:rPr>
+              <w:rFonts w:cs="Arial"/>
+              <w:noProof/>
+              <w:szCs w:val="16"/>
+            </w:rPr>
+            <w:t>X-trigerber-rapport-de-projet</w:t>
+          </w:r>
+          <w:r>
+            <w:rPr>
+              <w:noProof/>
+            </w:rPr>
+            <w:t>.docx</w:t>
+          </w:r>
+          <w:r>
+            <w:rPr>
+              <w:noProof/>
+            </w:rPr>
+            <w:fldChar w:fldCharType="end"/>
+          </w:r>
         </w:p>
       </w:tc>
     </w:tr>
@@ -10658,7 +10595,7 @@
         <v:path o:extrusionok="f" gradientshapeok="t" o:connecttype="rect"/>
         <o:lock v:ext="edit" aspectratio="t"/>
       </v:shapetype>
-      <v:shape id="_x0000_i1038" type="#_x0000_t75" style="width:11.25pt;height:11.25pt" o:bullet="t">
+      <v:shape id="_x0000_i1027" type="#_x0000_t75" style="width:11.25pt;height:11.25pt" o:bullet="t">
         <v:imagedata r:id="rId1" o:title="BD10263_"/>
       </v:shape>
     </w:pict>
@@ -14989,12 +14926,9 @@
 </file>
 
 <file path=customXml/item1.xml><?xml version="1.0" encoding="utf-8"?>
-<?mso-contentType ?>
-<FormTemplates xmlns="http://schemas.microsoft.com/sharepoint/v3/contenttype/forms">
-  <Display>DocumentLibraryForm</Display>
-  <Edit>DocumentLibraryForm</Edit>
-  <New>DocumentLibraryForm</New>
-</FormTemplates>
+<p:properties xmlns:p="http://schemas.microsoft.com/office/2006/metadata/properties" xmlns:xsi="http://www.w3.org/2001/XMLSchema-instance" xmlns:pc="http://schemas.microsoft.com/office/infopath/2007/PartnerControls">
+  <documentManagement/>
+</p:properties>
 </file>
 
 <file path=customXml/item2.xml><?xml version="1.0" encoding="utf-8"?>
@@ -15221,9 +15155,12 @@
 </file>
 
 <file path=customXml/item3.xml><?xml version="1.0" encoding="utf-8"?>
-<p:properties xmlns:p="http://schemas.microsoft.com/office/2006/metadata/properties" xmlns:xsi="http://www.w3.org/2001/XMLSchema-instance" xmlns:pc="http://schemas.microsoft.com/office/infopath/2007/PartnerControls">
-  <documentManagement/>
-</p:properties>
+<?mso-contentType ?>
+<FormTemplates xmlns="http://schemas.microsoft.com/sharepoint/v3/contenttype/forms">
+  <Display>DocumentLibraryForm</Display>
+  <Edit>DocumentLibraryForm</Edit>
+  <New>DocumentLibraryForm</New>
+</FormTemplates>
 </file>
 
 <file path=customXml/item4.xml><?xml version="1.0" encoding="utf-8"?>
@@ -15231,9 +15168,10 @@
 </file>
 
 <file path=customXml/itemProps1.xml><?xml version="1.0" encoding="utf-8"?>
-<ds:datastoreItem xmlns:ds="http://schemas.openxmlformats.org/officeDocument/2006/customXml" ds:itemID="{56B2B437-CB03-49E5-867E-EF6531AA5B86}">
+<ds:datastoreItem xmlns:ds="http://schemas.openxmlformats.org/officeDocument/2006/customXml" ds:itemID="{DE5F1BC7-6901-4339-B7AC-CC8FB113C76A}">
   <ds:schemaRefs>
-    <ds:schemaRef ds:uri="http://schemas.microsoft.com/sharepoint/v3/contenttype/forms"/>
+    <ds:schemaRef ds:uri="http://schemas.microsoft.com/office/2006/metadata/properties"/>
+    <ds:schemaRef ds:uri="http://schemas.microsoft.com/office/infopath/2007/PartnerControls"/>
   </ds:schemaRefs>
 </ds:datastoreItem>
 </file>
@@ -15258,16 +15196,15 @@
 </file>
 
 <file path=customXml/itemProps3.xml><?xml version="1.0" encoding="utf-8"?>
-<ds:datastoreItem xmlns:ds="http://schemas.openxmlformats.org/officeDocument/2006/customXml" ds:itemID="{DE5F1BC7-6901-4339-B7AC-CC8FB113C76A}">
+<ds:datastoreItem xmlns:ds="http://schemas.openxmlformats.org/officeDocument/2006/customXml" ds:itemID="{56B2B437-CB03-49E5-867E-EF6531AA5B86}">
   <ds:schemaRefs>
-    <ds:schemaRef ds:uri="http://schemas.microsoft.com/office/2006/metadata/properties"/>
-    <ds:schemaRef ds:uri="http://schemas.microsoft.com/office/infopath/2007/PartnerControls"/>
+    <ds:schemaRef ds:uri="http://schemas.microsoft.com/sharepoint/v3/contenttype/forms"/>
   </ds:schemaRefs>
 </ds:datastoreItem>
 </file>
 
 <file path=customXml/itemProps4.xml><?xml version="1.0" encoding="utf-8"?>
-<ds:datastoreItem xmlns:ds="http://schemas.openxmlformats.org/officeDocument/2006/customXml" ds:itemID="{C20286B5-F935-43C7-B2E7-CDB9C0FAEF13}">
+<ds:datastoreItem xmlns:ds="http://schemas.openxmlformats.org/officeDocument/2006/customXml" ds:itemID="{B8FB5173-54CE-444F-8192-E29BBC3F16B4}">
   <ds:schemaRefs>
     <ds:schemaRef ds:uri="http://schemas.openxmlformats.org/officeDocument/2006/bibliography"/>
   </ds:schemaRefs>

</xml_diff>

<commit_message>
Ajout, suppression et modification de tâches avec détails
</commit_message>
<xml_diff>
--- a/2-Documentation/x-trigerber-rapport-de-projet.docx
+++ b/2-Documentation/x-trigerber-rapport-de-projet.docx
@@ -10,8 +10,6 @@
           <w:b/>
         </w:rPr>
       </w:pPr>
-      <w:bookmarkStart w:id="0" w:name="_GoBack"/>
-      <w:bookmarkEnd w:id="0"/>
       <w:r>
         <w:rPr>
           <w:b/>
@@ -3771,7 +3769,7 @@
             <w:noProof/>
             <w:webHidden/>
           </w:rPr>
-          <w:t>15</w:t>
+          <w:t>16</w:t>
         </w:r>
         <w:r>
           <w:rPr>
@@ -3865,7 +3863,7 @@
             <w:noProof/>
             <w:webHidden/>
           </w:rPr>
-          <w:t>16</w:t>
+          <w:t>17</w:t>
         </w:r>
         <w:r>
           <w:rPr>
@@ -3955,7 +3953,7 @@
             <w:noProof/>
             <w:webHidden/>
           </w:rPr>
-          <w:t>16</w:t>
+          <w:t>17</w:t>
         </w:r>
         <w:r>
           <w:rPr>
@@ -4045,7 +4043,7 @@
             <w:noProof/>
             <w:webHidden/>
           </w:rPr>
-          <w:t>16</w:t>
+          <w:t>17</w:t>
         </w:r>
         <w:r>
           <w:rPr>
@@ -4135,7 +4133,7 @@
             <w:noProof/>
             <w:webHidden/>
           </w:rPr>
-          <w:t>16</w:t>
+          <w:t>17</w:t>
         </w:r>
         <w:r>
           <w:rPr>
@@ -4229,7 +4227,7 @@
             <w:noProof/>
             <w:webHidden/>
           </w:rPr>
-          <w:t>17</w:t>
+          <w:t>18</w:t>
         </w:r>
         <w:r>
           <w:rPr>
@@ -4325,7 +4323,7 @@
             <w:noProof/>
             <w:webHidden/>
           </w:rPr>
-          <w:t>18</w:t>
+          <w:t>19</w:t>
         </w:r>
         <w:r>
           <w:rPr>
@@ -4419,7 +4417,7 @@
             <w:noProof/>
             <w:webHidden/>
           </w:rPr>
-          <w:t>19</w:t>
+          <w:t>20</w:t>
         </w:r>
         <w:r>
           <w:rPr>
@@ -4509,7 +4507,7 @@
             <w:noProof/>
             <w:webHidden/>
           </w:rPr>
-          <w:t>19</w:t>
+          <w:t>20</w:t>
         </w:r>
         <w:r>
           <w:rPr>
@@ -4599,7 +4597,7 @@
             <w:noProof/>
             <w:webHidden/>
           </w:rPr>
-          <w:t>20</w:t>
+          <w:t>21</w:t>
         </w:r>
         <w:r>
           <w:rPr>
@@ -4627,60 +4625,84 @@
       <w:pPr>
         <w:pStyle w:val="Titre1"/>
       </w:pPr>
-      <w:bookmarkStart w:id="1" w:name="_Toc532179955"/>
-      <w:bookmarkStart w:id="2" w:name="_Toc165969637"/>
-      <w:bookmarkStart w:id="3" w:name="_Toc102573863"/>
+      <w:bookmarkStart w:id="0" w:name="_Toc532179955"/>
+      <w:bookmarkStart w:id="1" w:name="_Toc165969637"/>
+      <w:bookmarkStart w:id="2" w:name="_Toc102573863"/>
       <w:r>
         <w:t>Spécifications</w:t>
       </w:r>
+      <w:bookmarkEnd w:id="0"/>
       <w:bookmarkEnd w:id="1"/>
       <w:bookmarkEnd w:id="2"/>
+    </w:p>
+    <w:p>
+      <w:pPr>
+        <w:pStyle w:val="Corpsdetexte"/>
+        <w:ind w:left="0"/>
+      </w:pPr>
+      <w:r>
+        <w:t xml:space="preserve">En dernière année, un projet qui sert d’examen final, un TPI (Travail Pratique Individuel) est réalisé par les élèves. Ce rapport concerne mon TPI dont </w:t>
+      </w:r>
+      <w:r>
+        <w:t>le chef de projet est</w:t>
+      </w:r>
+      <w:r>
+        <w:t xml:space="preserve"> M. Ferrari.</w:t>
+      </w:r>
+      <w:r>
+        <w:t xml:space="preserve"> Cette partie du rapport correspond à la première étape de la méthode des six pas.</w:t>
+      </w:r>
+      <w:r>
+        <w:t xml:space="preserve"> </w:t>
+      </w:r>
+    </w:p>
+    <w:p>
+      <w:pPr>
+        <w:pStyle w:val="Corpsdetexte"/>
+        <w:ind w:left="0"/>
+      </w:pPr>
+    </w:p>
+    <w:p>
+      <w:pPr>
+        <w:pStyle w:val="Titre2"/>
+      </w:pPr>
+      <w:bookmarkStart w:id="3" w:name="_Toc102573864"/>
+      <w:bookmarkStart w:id="4" w:name="_Toc532179969"/>
+      <w:bookmarkStart w:id="5" w:name="_Toc165969639"/>
+      <w:r>
+        <w:t>T</w:t>
+      </w:r>
+      <w:r>
+        <w:t>itr</w:t>
+      </w:r>
+      <w:r>
+        <w:t>e</w:t>
+      </w:r>
       <w:bookmarkEnd w:id="3"/>
     </w:p>
     <w:p>
       <w:pPr>
-        <w:pStyle w:val="Corpsdetexte"/>
-        <w:ind w:left="0"/>
-      </w:pPr>
-      <w:r>
-        <w:t xml:space="preserve">En dernière année, un projet qui sert d’examen final, un TPI (Travail Pratique Individuel) est réalisé par les élèves. Ce rapport concerne mon TPI dont </w:t>
-      </w:r>
-      <w:r>
-        <w:t>le chef de projet est</w:t>
-      </w:r>
-      <w:r>
-        <w:t xml:space="preserve"> M. Ferrari.</w:t>
-      </w:r>
-      <w:r>
-        <w:t xml:space="preserve"> Cette partie du rapport correspond à la première étape de la méthode des six pas.</w:t>
-      </w:r>
-      <w:r>
-        <w:t xml:space="preserve"> </w:t>
-      </w:r>
-    </w:p>
-    <w:p>
-      <w:pPr>
-        <w:pStyle w:val="Corpsdetexte"/>
-        <w:ind w:left="0"/>
+        <w:pStyle w:val="Retraitcorpsdetexte"/>
+        <w:ind w:left="0"/>
+      </w:pPr>
+      <w:r>
+        <w:t>Gestionnaire de tâches</w:t>
+      </w:r>
+    </w:p>
+    <w:p>
+      <w:pPr>
+        <w:pStyle w:val="Retraitcorpsdetexte"/>
       </w:pPr>
     </w:p>
     <w:p>
       <w:pPr>
         <w:pStyle w:val="Titre2"/>
       </w:pPr>
-      <w:bookmarkStart w:id="4" w:name="_Toc102573864"/>
-      <w:bookmarkStart w:id="5" w:name="_Toc532179969"/>
-      <w:bookmarkStart w:id="6" w:name="_Toc165969639"/>
-      <w:r>
-        <w:t>T</w:t>
-      </w:r>
-      <w:r>
-        <w:t>itr</w:t>
-      </w:r>
-      <w:r>
-        <w:t>e</w:t>
-      </w:r>
-      <w:bookmarkEnd w:id="4"/>
+      <w:bookmarkStart w:id="6" w:name="_Toc102573865"/>
+      <w:r>
+        <w:t>Description</w:t>
+      </w:r>
+      <w:bookmarkEnd w:id="6"/>
     </w:p>
     <w:p>
       <w:pPr>
@@ -4688,7 +4710,13 @@
         <w:ind w:left="0"/>
       </w:pPr>
       <w:r>
-        <w:t>Gestionnaire de tâches</w:t>
+        <w:t>Ce projet consiste en la création d’</w:t>
+      </w:r>
+      <w:r>
+        <w:t>un</w:t>
+      </w:r>
+      <w:r>
+        <w:t>e application de gestion des tâches.</w:t>
       </w:r>
     </w:p>
     <w:p>
@@ -4700,41 +4728,11 @@
       <w:pPr>
         <w:pStyle w:val="Titre2"/>
       </w:pPr>
-      <w:bookmarkStart w:id="7" w:name="_Toc102573865"/>
-      <w:r>
-        <w:t>Description</w:t>
+      <w:bookmarkStart w:id="7" w:name="_Toc102573866"/>
+      <w:r>
+        <w:t>Matériel et logiciels à disposition</w:t>
       </w:r>
       <w:bookmarkEnd w:id="7"/>
-    </w:p>
-    <w:p>
-      <w:pPr>
-        <w:pStyle w:val="Retraitcorpsdetexte"/>
-        <w:ind w:left="0"/>
-      </w:pPr>
-      <w:r>
-        <w:t>Ce projet consiste en la création d’</w:t>
-      </w:r>
-      <w:r>
-        <w:t>un</w:t>
-      </w:r>
-      <w:r>
-        <w:t>e application de gestion des tâches.</w:t>
-      </w:r>
-    </w:p>
-    <w:p>
-      <w:pPr>
-        <w:pStyle w:val="Retraitcorpsdetexte"/>
-      </w:pPr>
-    </w:p>
-    <w:p>
-      <w:pPr>
-        <w:pStyle w:val="Titre2"/>
-      </w:pPr>
-      <w:bookmarkStart w:id="8" w:name="_Toc102573866"/>
-      <w:r>
-        <w:t>Matériel et logiciels à disposition</w:t>
-      </w:r>
-      <w:bookmarkEnd w:id="8"/>
     </w:p>
     <w:p>
       <w:pPr>
@@ -4976,14 +4974,14 @@
       <w:pPr>
         <w:pStyle w:val="Titre2"/>
       </w:pPr>
-      <w:bookmarkStart w:id="9" w:name="_Toc102573867"/>
+      <w:bookmarkStart w:id="8" w:name="_Toc102573867"/>
       <w:r>
         <w:t>P</w:t>
       </w:r>
       <w:r>
         <w:t>rérequis</w:t>
       </w:r>
-      <w:bookmarkEnd w:id="9"/>
+      <w:bookmarkEnd w:id="8"/>
     </w:p>
     <w:p>
       <w:pPr>
@@ -5137,11 +5135,11 @@
       <w:pPr>
         <w:pStyle w:val="Titre2"/>
       </w:pPr>
-      <w:bookmarkStart w:id="10" w:name="_Toc102573868"/>
+      <w:bookmarkStart w:id="9" w:name="_Toc102573868"/>
       <w:r>
         <w:t>Cahier des charges</w:t>
       </w:r>
-      <w:bookmarkEnd w:id="10"/>
+      <w:bookmarkEnd w:id="9"/>
     </w:p>
     <w:p>
       <w:pPr>
@@ -5203,11 +5201,11 @@
       <w:pPr>
         <w:pStyle w:val="Titre3"/>
       </w:pPr>
-      <w:bookmarkStart w:id="11" w:name="_Toc102573869"/>
+      <w:bookmarkStart w:id="10" w:name="_Toc102573869"/>
       <w:r>
         <w:t>Objectifs et portée du projet</w:t>
       </w:r>
-      <w:bookmarkEnd w:id="11"/>
+      <w:bookmarkEnd w:id="10"/>
     </w:p>
     <w:p>
       <w:pPr>
@@ -5304,13 +5302,41 @@
       <w:pPr>
         <w:pStyle w:val="Titre3"/>
       </w:pPr>
-      <w:bookmarkStart w:id="12" w:name="_Toc102573870"/>
+      <w:bookmarkStart w:id="11" w:name="_Toc102573870"/>
       <w:r>
         <w:t xml:space="preserve">Caractéristiques des utilisateurs et </w:t>
       </w:r>
       <w:r>
         <w:t>impacts</w:t>
       </w:r>
+      <w:bookmarkEnd w:id="11"/>
+    </w:p>
+    <w:p>
+      <w:pPr>
+        <w:pStyle w:val="Retraitcorpsdetexte3"/>
+        <w:ind w:left="0"/>
+      </w:pPr>
+      <w:r>
+        <w:t xml:space="preserve">Le public cible est constitué de </w:t>
+      </w:r>
+      <w:r>
+        <w:t>personnes de toutes les tranches d’âge, sexe ou nationalité parlant français et souhaitant gérer leurs tâches quotidiennes et prendre en main leur temps. L’interface doit être simple d’utilisation, l’application utilisable en tout temps avec ou sans connexion à internet.</w:t>
+      </w:r>
+    </w:p>
+    <w:p>
+      <w:pPr>
+        <w:pStyle w:val="Retraitcorpsdetexte3"/>
+        <w:ind w:left="0"/>
+      </w:pPr>
+    </w:p>
+    <w:p>
+      <w:pPr>
+        <w:pStyle w:val="Titre3"/>
+      </w:pPr>
+      <w:bookmarkStart w:id="12" w:name="_Toc102573871"/>
+      <w:r>
+        <w:t>Contraintes</w:t>
+      </w:r>
       <w:bookmarkEnd w:id="12"/>
     </w:p>
     <w:p>
@@ -5319,10 +5345,10 @@
         <w:ind w:left="0"/>
       </w:pPr>
       <w:r>
-        <w:t xml:space="preserve">Le public cible est constitué de </w:t>
-      </w:r>
-      <w:r>
-        <w:t>personnes de toutes les tranches d’âge, sexe ou nationalité parlant français et souhaitant gérer leurs tâches quotidiennes et prendre en main leur temps. L’interface doit être simple d’utilisation, l’application utilisable en tout temps avec ou sans connexion à internet.</w:t>
+        <w:t>Temps pour le projet :</w:t>
+      </w:r>
+      <w:r>
+        <w:t xml:space="preserve"> 1 mois</w:t>
       </w:r>
     </w:p>
     <w:p>
@@ -5330,14 +5356,17 @@
         <w:pStyle w:val="Retraitcorpsdetexte3"/>
         <w:ind w:left="0"/>
       </w:pPr>
+      <w:r>
+        <w:t>Émulateur ou téléphone pour compiler</w:t>
+      </w:r>
     </w:p>
     <w:p>
       <w:pPr>
         <w:pStyle w:val="Titre3"/>
       </w:pPr>
-      <w:bookmarkStart w:id="13" w:name="_Toc102573871"/>
-      <w:r>
-        <w:t>Contraintes</w:t>
+      <w:bookmarkStart w:id="13" w:name="_Toc102573872"/>
+      <w:r>
+        <w:t>Si le temps le permet …</w:t>
       </w:r>
       <w:bookmarkEnd w:id="13"/>
     </w:p>
@@ -5346,29 +5375,20 @@
         <w:pStyle w:val="Retraitcorpsdetexte3"/>
         <w:ind w:left="0"/>
       </w:pPr>
-      <w:r>
-        <w:t>Temps pour le projet :</w:t>
-      </w:r>
-      <w:r>
-        <w:t xml:space="preserve"> 1 mois</w:t>
-      </w:r>
     </w:p>
     <w:p>
       <w:pPr>
         <w:pStyle w:val="Retraitcorpsdetexte3"/>
         <w:ind w:left="0"/>
       </w:pPr>
-      <w:r>
-        <w:t>Émulateur ou téléphone pour compiler</w:t>
-      </w:r>
-    </w:p>
-    <w:p>
-      <w:pPr>
-        <w:pStyle w:val="Titre3"/>
-      </w:pPr>
-      <w:bookmarkStart w:id="14" w:name="_Toc102573872"/>
-      <w:r>
-        <w:t>Si le temps le permet …</w:t>
+    </w:p>
+    <w:p>
+      <w:pPr>
+        <w:pStyle w:val="Titre2"/>
+      </w:pPr>
+      <w:bookmarkStart w:id="14" w:name="_Toc102573873"/>
+      <w:r>
+        <w:t>Méthodes de validation des solutions</w:t>
       </w:r>
       <w:bookmarkEnd w:id="14"/>
     </w:p>
@@ -5377,71 +5397,49 @@
         <w:pStyle w:val="Retraitcorpsdetexte3"/>
         <w:ind w:left="0"/>
       </w:pPr>
+      <w:r>
+        <w:t>Tests manuels sur la sécurité de l’application et du bon fonctionnement d</w:t>
+      </w:r>
+      <w:r>
+        <w:t xml:space="preserve">es différentes fonctionnalités. </w:t>
+      </w:r>
     </w:p>
     <w:p>
       <w:pPr>
         <w:pStyle w:val="Retraitcorpsdetexte3"/>
         <w:ind w:left="0"/>
       </w:pPr>
+      <w:r>
+        <w:t>Si le temps le permet, Test de l’application sur différents appareils de différentes tailles.</w:t>
+      </w:r>
+    </w:p>
+    <w:p>
+      <w:pPr>
+        <w:pStyle w:val="Retraitcorpsdetexte3"/>
+        <w:ind w:left="0"/>
+      </w:pPr>
+      <w:r>
+        <w:t xml:space="preserve"> </w:t>
+      </w:r>
+      <w:r>
+        <w:t>L’application devra être testée sur iOS. Il donc faudra utiliser un émulateur iOS ou directement connecter un téléphone de ce même OS au PC. L’application sera également à tester sur des écrans de tailles différentes et des nouvelles versions d’Android et d’iOS.</w:t>
+      </w:r>
+    </w:p>
+    <w:p>
+      <w:pPr>
+        <w:pStyle w:val="Retraitcorpsdetexte3"/>
+        <w:ind w:left="0"/>
+      </w:pPr>
     </w:p>
     <w:p>
       <w:pPr>
         <w:pStyle w:val="Titre2"/>
       </w:pPr>
-      <w:bookmarkStart w:id="15" w:name="_Toc102573873"/>
-      <w:r>
-        <w:t>Méthodes de validation des solutions</w:t>
+      <w:bookmarkStart w:id="15" w:name="_Toc102573874"/>
+      <w:r>
+        <w:t>Les points suivants seront évalués</w:t>
       </w:r>
       <w:bookmarkEnd w:id="15"/>
-    </w:p>
-    <w:p>
-      <w:pPr>
-        <w:pStyle w:val="Retraitcorpsdetexte3"/>
-        <w:ind w:left="0"/>
-      </w:pPr>
-      <w:r>
-        <w:t>Tests manuels sur la sécurité de l’application et du bon fonctionnement d</w:t>
-      </w:r>
-      <w:r>
-        <w:t xml:space="preserve">es différentes fonctionnalités. </w:t>
-      </w:r>
-    </w:p>
-    <w:p>
-      <w:pPr>
-        <w:pStyle w:val="Retraitcorpsdetexte3"/>
-        <w:ind w:left="0"/>
-      </w:pPr>
-      <w:r>
-        <w:t>Si le temps le permet, Test de l’application sur différents appareils de différentes tailles.</w:t>
-      </w:r>
-    </w:p>
-    <w:p>
-      <w:pPr>
-        <w:pStyle w:val="Retraitcorpsdetexte3"/>
-        <w:ind w:left="0"/>
-      </w:pPr>
-      <w:r>
-        <w:t xml:space="preserve"> </w:t>
-      </w:r>
-      <w:r>
-        <w:t>L’application devra être testée sur iOS. Il donc faudra utiliser un émulateur iOS ou directement connecter un téléphone de ce même OS au PC. L’application sera également à tester sur des écrans de tailles différentes et des nouvelles versions d’Android et d’iOS.</w:t>
-      </w:r>
-    </w:p>
-    <w:p>
-      <w:pPr>
-        <w:pStyle w:val="Retraitcorpsdetexte3"/>
-        <w:ind w:left="0"/>
-      </w:pPr>
-    </w:p>
-    <w:p>
-      <w:pPr>
-        <w:pStyle w:val="Titre2"/>
-      </w:pPr>
-      <w:bookmarkStart w:id="16" w:name="_Toc102573874"/>
-      <w:r>
-        <w:t>Les points suivants seront évalués</w:t>
-      </w:r>
-      <w:bookmarkEnd w:id="16"/>
     </w:p>
     <w:p>
       <w:pPr>
@@ -5527,11 +5525,11 @@
       <w:pPr>
         <w:pStyle w:val="Titre2"/>
       </w:pPr>
-      <w:bookmarkStart w:id="17" w:name="_Toc102573875"/>
+      <w:bookmarkStart w:id="16" w:name="_Toc102573875"/>
       <w:r>
         <w:t>Validation et conditions de réussite</w:t>
       </w:r>
-      <w:bookmarkEnd w:id="17"/>
+      <w:bookmarkEnd w:id="16"/>
     </w:p>
     <w:p>
       <w:pPr>
@@ -5568,8 +5566,8 @@
       <w:r>
         <w:t>Etat de fonctionnement du produit livré</w:t>
       </w:r>
+      <w:bookmarkEnd w:id="4"/>
       <w:bookmarkEnd w:id="5"/>
-      <w:bookmarkEnd w:id="6"/>
     </w:p>
     <w:p>
       <w:pPr>
@@ -5588,49 +5586,49 @@
       <w:pPr>
         <w:pStyle w:val="Titre1"/>
       </w:pPr>
-      <w:bookmarkStart w:id="18" w:name="_Toc532179957"/>
-      <w:bookmarkStart w:id="19" w:name="_Toc165969641"/>
-      <w:bookmarkStart w:id="20" w:name="_Toc102573876"/>
+      <w:bookmarkStart w:id="17" w:name="_Toc532179957"/>
+      <w:bookmarkStart w:id="18" w:name="_Toc165969641"/>
+      <w:bookmarkStart w:id="19" w:name="_Toc102573876"/>
       <w:r>
         <w:t>Analyse</w:t>
       </w:r>
+      <w:bookmarkEnd w:id="17"/>
       <w:bookmarkEnd w:id="18"/>
       <w:bookmarkEnd w:id="19"/>
+    </w:p>
+    <w:p>
+      <w:pPr>
+        <w:pStyle w:val="Corpsdetexte"/>
+        <w:ind w:left="0"/>
+      </w:pPr>
+      <w:r>
+        <w:t>Lors de l’analyse, on regarde le projet à faire sous tous les angles afin de se faire une bonne idée du travail à fournir et de la direction à prendre.</w:t>
+      </w:r>
+      <w:r>
+        <w:t xml:space="preserve"> Cette partie du rapport correspond </w:t>
+      </w:r>
+      <w:r>
+        <w:t>à la deuxième et troisième étape</w:t>
+      </w:r>
+      <w:r>
+        <w:t xml:space="preserve"> de la méthode des six pas.</w:t>
+      </w:r>
+    </w:p>
+    <w:p>
+      <w:pPr>
+        <w:pStyle w:val="Corpsdetexte"/>
+        <w:ind w:left="0"/>
+      </w:pPr>
+    </w:p>
+    <w:p>
+      <w:pPr>
+        <w:pStyle w:val="Titre2"/>
+      </w:pPr>
+      <w:bookmarkStart w:id="20" w:name="_Toc102573877"/>
+      <w:r>
+        <w:t>Opportunités</w:t>
+      </w:r>
       <w:bookmarkEnd w:id="20"/>
-    </w:p>
-    <w:p>
-      <w:pPr>
-        <w:pStyle w:val="Corpsdetexte"/>
-        <w:ind w:left="0"/>
-      </w:pPr>
-      <w:r>
-        <w:t>Lors de l’analyse, on regarde le projet à faire sous tous les angles afin de se faire une bonne idée du travail à fournir et de la direction à prendre.</w:t>
-      </w:r>
-      <w:r>
-        <w:t xml:space="preserve"> Cette partie du rapport correspond </w:t>
-      </w:r>
-      <w:r>
-        <w:t>à la deuxième et troisième étape</w:t>
-      </w:r>
-      <w:r>
-        <w:t xml:space="preserve"> de la méthode des six pas.</w:t>
-      </w:r>
-    </w:p>
-    <w:p>
-      <w:pPr>
-        <w:pStyle w:val="Corpsdetexte"/>
-        <w:ind w:left="0"/>
-      </w:pPr>
-    </w:p>
-    <w:p>
-      <w:pPr>
-        <w:pStyle w:val="Titre2"/>
-      </w:pPr>
-      <w:bookmarkStart w:id="21" w:name="_Toc102573877"/>
-      <w:r>
-        <w:t>Opportunités</w:t>
-      </w:r>
-      <w:bookmarkEnd w:id="21"/>
     </w:p>
     <w:p>
       <w:pPr>
@@ -5655,61 +5653,89 @@
       <w:pPr>
         <w:pStyle w:val="Titre2"/>
       </w:pPr>
-      <w:bookmarkStart w:id="22" w:name="_Toc102573878"/>
+      <w:bookmarkStart w:id="21" w:name="_Toc102573878"/>
       <w:r>
         <w:t>Méthodologie de projet</w:t>
       </w:r>
+      <w:bookmarkEnd w:id="21"/>
+    </w:p>
+    <w:p>
+      <w:pPr>
+        <w:pStyle w:val="Retraitcorpsdetexte"/>
+        <w:ind w:left="0"/>
+      </w:pPr>
+      <w:r>
+        <w:t>Afin d’avoir un projet structuré, la méthode des 6 pas est utilisée lors de tout le projet.</w:t>
+      </w:r>
+      <w:r>
+        <w:t xml:space="preserve"> Ce choix est dû à sa </w:t>
+      </w:r>
+      <w:r>
+        <w:t>bonne structuration. Celle-ci permet une meilleure planification à l’avance au détriment de la flexibilité lors de la création du projet. Étant donné que les objectifs</w:t>
+      </w:r>
+      <w:r>
+        <w:t xml:space="preserve"> de ce projet sont clairs,</w:t>
+      </w:r>
+      <w:r>
+        <w:t xml:space="preserve"> que le domaine est maitrisé</w:t>
+      </w:r>
+      <w:r>
+        <w:t xml:space="preserve"> et que le cahier des charges ne changera pas</w:t>
+      </w:r>
+      <w:r>
+        <w:t>, il est plus adapté de tout planifier à l’avance.</w:t>
+      </w:r>
+    </w:p>
+    <w:p>
+      <w:pPr>
+        <w:pStyle w:val="Retraitcorpsdetexte"/>
+        <w:ind w:left="0"/>
+      </w:pPr>
+    </w:p>
+    <w:p>
+      <w:pPr>
+        <w:pStyle w:val="Retraitcorpsdetexte"/>
+        <w:ind w:left="0"/>
+      </w:pPr>
+      <w:r>
+        <w:t xml:space="preserve">Elle consiste en six étapes : </w:t>
+      </w:r>
+    </w:p>
+    <w:p>
+      <w:pPr>
+        <w:pStyle w:val="Titre3"/>
+      </w:pPr>
+      <w:bookmarkStart w:id="22" w:name="_Toc102573879"/>
+      <w:r>
+        <w:t>S’informer</w:t>
+      </w:r>
       <w:bookmarkEnd w:id="22"/>
     </w:p>
     <w:p>
       <w:pPr>
-        <w:pStyle w:val="Retraitcorpsdetexte"/>
-        <w:ind w:left="0"/>
-      </w:pPr>
-      <w:r>
-        <w:t>Afin d’avoir un projet structuré, la méthode des 6 pas est utilisée lors de tout le projet.</w:t>
-      </w:r>
-      <w:r>
-        <w:t xml:space="preserve"> Ce choix est dû à sa </w:t>
-      </w:r>
-      <w:r>
-        <w:t>bonne structuration. Celle-ci permet une meilleure planification à l’avance au détriment de la flexibilité lors de la création du projet. Étant donné que les objectifs</w:t>
-      </w:r>
-      <w:r>
-        <w:t xml:space="preserve"> de ce projet sont clairs,</w:t>
-      </w:r>
-      <w:r>
-        <w:t xml:space="preserve"> que le domaine est maitrisé</w:t>
-      </w:r>
-      <w:r>
-        <w:t xml:space="preserve"> et que le cahier des charges ne changera pas</w:t>
-      </w:r>
-      <w:r>
-        <w:t>, il est plus adapté de tout planifier à l’avance.</w:t>
-      </w:r>
-    </w:p>
-    <w:p>
-      <w:pPr>
-        <w:pStyle w:val="Retraitcorpsdetexte"/>
-        <w:ind w:left="0"/>
-      </w:pPr>
-    </w:p>
-    <w:p>
-      <w:pPr>
-        <w:pStyle w:val="Retraitcorpsdetexte"/>
-        <w:ind w:left="0"/>
-      </w:pPr>
-      <w:r>
-        <w:t xml:space="preserve">Elle consiste en six étapes : </w:t>
-      </w:r>
+        <w:pStyle w:val="Retraitcorpsdetexte3"/>
+        <w:ind w:left="0"/>
+      </w:pPr>
+      <w:r>
+        <w:t xml:space="preserve">Des recherches sont réalisées autour du mandat </w:t>
+      </w:r>
+      <w:r>
+        <w:t>afin d’analyser les besoins, les possibilités, les limitations et les mesures à prendre.</w:t>
+      </w:r>
+    </w:p>
+    <w:p>
+      <w:pPr>
+        <w:pStyle w:val="Retraitcorpsdetexte3"/>
+        <w:ind w:left="0"/>
+      </w:pPr>
     </w:p>
     <w:p>
       <w:pPr>
         <w:pStyle w:val="Titre3"/>
       </w:pPr>
-      <w:bookmarkStart w:id="23" w:name="_Toc102573879"/>
-      <w:r>
-        <w:t>S’informer</w:t>
+      <w:bookmarkStart w:id="23" w:name="_Toc102573880"/>
+      <w:r>
+        <w:t>Planifier</w:t>
       </w:r>
       <w:bookmarkEnd w:id="23"/>
     </w:p>
@@ -5719,10 +5745,16 @@
         <w:ind w:left="0"/>
       </w:pPr>
       <w:r>
-        <w:t xml:space="preserve">Des recherches sont réalisées autour du mandat </w:t>
-      </w:r>
-      <w:r>
-        <w:t>afin d’analyser les besoins, les possibilités, les limitations et les mesures à prendre.</w:t>
+        <w:t>Définir</w:t>
+      </w:r>
+      <w:r>
+        <w:t xml:space="preserve"> le temps mis à disposition</w:t>
+      </w:r>
+      <w:r>
+        <w:t xml:space="preserve">, les priorités, les solutions et les moyens à disposition </w:t>
+      </w:r>
+      <w:r>
+        <w:t>afin d’avoir des tâches claires et séparées durant l’entièreté du projet.</w:t>
       </w:r>
     </w:p>
     <w:p>
@@ -5735,9 +5767,9 @@
       <w:pPr>
         <w:pStyle w:val="Titre3"/>
       </w:pPr>
-      <w:bookmarkStart w:id="24" w:name="_Toc102573880"/>
-      <w:r>
-        <w:t>Planifier</w:t>
+      <w:bookmarkStart w:id="24" w:name="_Toc102573881"/>
+      <w:r>
+        <w:t>Décider</w:t>
       </w:r>
       <w:bookmarkEnd w:id="24"/>
     </w:p>
@@ -5747,16 +5779,10 @@
         <w:ind w:left="0"/>
       </w:pPr>
       <w:r>
-        <w:t>Définir</w:t>
-      </w:r>
-      <w:r>
-        <w:t xml:space="preserve"> le temps mis à disposition</w:t>
-      </w:r>
-      <w:r>
-        <w:t xml:space="preserve">, les priorités, les solutions et les moyens à disposition </w:t>
-      </w:r>
-      <w:r>
-        <w:t>afin d’avoir des tâches claires et séparées durant l’entièreté du projet.</w:t>
+        <w:t>À l’aide des informations trouvées auparavant, décider comment et à l’aide de quel outil</w:t>
+      </w:r>
+      <w:r>
+        <w:t xml:space="preserve"> chaque tâche va être réalisée et les avantages et inconvénients de la solution par rapport aux autres.</w:t>
       </w:r>
     </w:p>
     <w:p>
@@ -5769,9 +5795,9 @@
       <w:pPr>
         <w:pStyle w:val="Titre3"/>
       </w:pPr>
-      <w:bookmarkStart w:id="25" w:name="_Toc102573881"/>
-      <w:r>
-        <w:t>Décider</w:t>
+      <w:bookmarkStart w:id="25" w:name="_Toc102573882"/>
+      <w:r>
+        <w:t>Réaliser</w:t>
       </w:r>
       <w:bookmarkEnd w:id="25"/>
     </w:p>
@@ -5781,10 +5807,10 @@
         <w:ind w:left="0"/>
       </w:pPr>
       <w:r>
-        <w:t>À l’aide des informations trouvées auparavant, décider comment et à l’aide de quel outil</w:t>
-      </w:r>
-      <w:r>
-        <w:t xml:space="preserve"> chaque tâche va être réalisée et les avantages et inconvénients de la solution par rapport aux autres.</w:t>
+        <w:t>Réaliser les différentes tâches, s’ajuster à la planification et la décision sur les tâches, constater ce qui peut être véritablement fait</w:t>
+      </w:r>
+      <w:r>
+        <w:t xml:space="preserve"> dans les conditions de travail actuelles.</w:t>
       </w:r>
     </w:p>
     <w:p>
@@ -5797,9 +5823,9 @@
       <w:pPr>
         <w:pStyle w:val="Titre3"/>
       </w:pPr>
-      <w:bookmarkStart w:id="26" w:name="_Toc102573882"/>
-      <w:r>
-        <w:t>Réaliser</w:t>
+      <w:bookmarkStart w:id="26" w:name="_Toc102573883"/>
+      <w:r>
+        <w:t>Contrôler</w:t>
       </w:r>
       <w:bookmarkEnd w:id="26"/>
     </w:p>
@@ -5809,10 +5835,10 @@
         <w:ind w:left="0"/>
       </w:pPr>
       <w:r>
-        <w:t>Réaliser les différentes tâches, s’ajuster à la planification et la décision sur les tâches, constater ce qui peut être véritablement fait</w:t>
-      </w:r>
-      <w:r>
-        <w:t xml:space="preserve"> dans les conditions de travail actuelles.</w:t>
+        <w:t>Comprendre ce qui a pu mal se passer, ce qui s’est bien passé, le respect de la planification, les modifications à envisager, les conséquences des erreurs.</w:t>
+      </w:r>
+      <w:r>
+        <w:t xml:space="preserve"> </w:t>
       </w:r>
     </w:p>
     <w:p>
@@ -5825,9 +5851,9 @@
       <w:pPr>
         <w:pStyle w:val="Titre3"/>
       </w:pPr>
-      <w:bookmarkStart w:id="27" w:name="_Toc102573883"/>
-      <w:r>
-        <w:t>Contrôler</w:t>
+      <w:bookmarkStart w:id="27" w:name="_Toc102573884"/>
+      <w:r>
+        <w:t>Évaluer</w:t>
       </w:r>
       <w:bookmarkEnd w:id="27"/>
     </w:p>
@@ -5837,47 +5863,19 @@
         <w:ind w:left="0"/>
       </w:pPr>
       <w:r>
-        <w:t>Comprendre ce qui a pu mal se passer, ce qui s’est bien passé, le respect de la planification, les modifications à envisager, les conséquences des erreurs.</w:t>
-      </w:r>
-      <w:r>
-        <w:t xml:space="preserve"> </w:t>
-      </w:r>
-    </w:p>
-    <w:p>
-      <w:pPr>
-        <w:pStyle w:val="Retraitcorpsdetexte3"/>
-        <w:ind w:left="0"/>
-      </w:pPr>
-    </w:p>
-    <w:p>
-      <w:pPr>
-        <w:pStyle w:val="Titre3"/>
-      </w:pPr>
-      <w:bookmarkStart w:id="28" w:name="_Toc102573884"/>
-      <w:r>
-        <w:t>Évaluer</w:t>
+        <w:t>Mesurer l’état d’avancement des travaux, faire une rétrospective sur les tâches qui ont posé des problèmes, trouver des améliorations à faire sur l’approche de projet, tirer une leçon du déroulement du projet.</w:t>
+      </w:r>
+    </w:p>
+    <w:p/>
+    <w:p>
+      <w:pPr>
+        <w:pStyle w:val="Titre2"/>
+      </w:pPr>
+      <w:bookmarkStart w:id="28" w:name="_Toc102573885"/>
+      <w:r>
+        <w:t>Normes de codage</w:t>
       </w:r>
       <w:bookmarkEnd w:id="28"/>
-    </w:p>
-    <w:p>
-      <w:pPr>
-        <w:pStyle w:val="Retraitcorpsdetexte3"/>
-        <w:ind w:left="0"/>
-      </w:pPr>
-      <w:r>
-        <w:t>Mesurer l’état d’avancement des travaux, faire une rétrospective sur les tâches qui ont posé des problèmes, trouver des améliorations à faire sur l’approche de projet, tirer une leçon du déroulement du projet.</w:t>
-      </w:r>
-    </w:p>
-    <w:p/>
-    <w:p>
-      <w:pPr>
-        <w:pStyle w:val="Titre2"/>
-      </w:pPr>
-      <w:bookmarkStart w:id="29" w:name="_Toc102573885"/>
-      <w:r>
-        <w:t>Normes de codage</w:t>
-      </w:r>
-      <w:bookmarkEnd w:id="29"/>
     </w:p>
     <w:p>
       <w:r>
@@ -6242,11 +6240,11 @@
       <w:pPr>
         <w:pStyle w:val="Titre2"/>
       </w:pPr>
-      <w:bookmarkStart w:id="30" w:name="_Toc102573886"/>
+      <w:bookmarkStart w:id="29" w:name="_Toc102573886"/>
       <w:r>
         <w:t>Déploiement de l’application</w:t>
       </w:r>
-      <w:bookmarkEnd w:id="30"/>
+      <w:bookmarkEnd w:id="29"/>
     </w:p>
     <w:p>
       <w:r>
@@ -6336,7 +6334,7 @@
       <w:pPr>
         <w:pStyle w:val="Titre2"/>
       </w:pPr>
-      <w:bookmarkStart w:id="31" w:name="_Toc102573887"/>
+      <w:bookmarkStart w:id="30" w:name="_Toc102573887"/>
       <w:r>
         <w:rPr>
           <w:noProof/>
@@ -6415,7 +6413,7 @@
       <w:r>
         <w:t>Langages utilisés</w:t>
       </w:r>
-      <w:bookmarkEnd w:id="31"/>
+      <w:bookmarkEnd w:id="30"/>
     </w:p>
     <w:p>
       <w:pPr>
@@ -6607,11 +6605,11 @@
       <w:pPr>
         <w:pStyle w:val="Titre2"/>
       </w:pPr>
-      <w:bookmarkStart w:id="32" w:name="_Toc102573888"/>
+      <w:bookmarkStart w:id="31" w:name="_Toc102573888"/>
       <w:r>
         <w:t>Stockage des données</w:t>
       </w:r>
-      <w:bookmarkEnd w:id="32"/>
+      <w:bookmarkEnd w:id="31"/>
     </w:p>
     <w:p>
       <w:r>
@@ -6786,11 +6784,11 @@
       <w:pPr>
         <w:pStyle w:val="Titre2"/>
       </w:pPr>
-      <w:bookmarkStart w:id="33" w:name="_Toc102573889"/>
+      <w:bookmarkStart w:id="32" w:name="_Toc102573889"/>
       <w:r>
         <w:t>Sauvegarde du projet</w:t>
       </w:r>
-      <w:bookmarkEnd w:id="33"/>
+      <w:bookmarkEnd w:id="32"/>
     </w:p>
     <w:p>
       <w:pPr>
@@ -7216,11 +7214,11 @@
       <w:pPr>
         <w:pStyle w:val="Titre2"/>
       </w:pPr>
-      <w:bookmarkStart w:id="34" w:name="_Toc102573890"/>
+      <w:bookmarkStart w:id="33" w:name="_Toc102573890"/>
       <w:r>
         <w:t>Tests</w:t>
       </w:r>
-      <w:bookmarkEnd w:id="34"/>
+      <w:bookmarkEnd w:id="33"/>
     </w:p>
     <w:p>
       <w:pPr>
@@ -7321,11 +7319,11 @@
       <w:pPr>
         <w:pStyle w:val="Titre1"/>
       </w:pPr>
-      <w:bookmarkStart w:id="35" w:name="_Toc102573891"/>
+      <w:bookmarkStart w:id="34" w:name="_Toc102573891"/>
       <w:r>
         <w:t>Conception</w:t>
       </w:r>
-      <w:bookmarkEnd w:id="35"/>
+      <w:bookmarkEnd w:id="34"/>
     </w:p>
     <w:p>
       <w:pPr>
@@ -7349,7 +7347,7 @@
       <w:pPr>
         <w:pStyle w:val="Titre2"/>
       </w:pPr>
-      <w:bookmarkStart w:id="36" w:name="_Toc102573892"/>
+      <w:bookmarkStart w:id="35" w:name="_Toc102573892"/>
       <w:r>
         <w:lastRenderedPageBreak/>
         <w:t>Maquettes</w:t>
@@ -7648,7 +7646,7 @@
           </wp:anchor>
         </w:drawing>
       </w:r>
-      <w:bookmarkEnd w:id="36"/>
+      <w:bookmarkEnd w:id="35"/>
     </w:p>
     <w:p>
       <w:pPr>
@@ -7660,7 +7658,7 @@
           <v:shape id="_x0000_i1026" type="#_x0000_t75" style="width:592.5pt;height:452.25pt" o:ole="">
             <v:imagedata r:id="rId21" o:title=""/>
           </v:shape>
-          <o:OLEObject Type="Embed" ProgID="Visio.Drawing.15" ShapeID="_x0000_i1026" DrawAspect="Content" ObjectID="_1713791374" r:id="rId22"/>
+          <o:OLEObject Type="Embed" ProgID="Visio.Drawing.15" ShapeID="_x0000_i1026" DrawAspect="Content" ObjectID="_1713964678" r:id="rId22"/>
         </w:object>
       </w:r>
     </w:p>
@@ -7883,15 +7881,15 @@
       <w:pPr>
         <w:pStyle w:val="Titre2"/>
       </w:pPr>
-      <w:bookmarkStart w:id="37" w:name="_Toc532179967"/>
-      <w:bookmarkStart w:id="38" w:name="_Toc165969651"/>
-      <w:bookmarkStart w:id="39" w:name="_Toc102573893"/>
+      <w:bookmarkStart w:id="36" w:name="_Toc532179967"/>
+      <w:bookmarkStart w:id="37" w:name="_Toc165969651"/>
+      <w:bookmarkStart w:id="38" w:name="_Toc102573893"/>
       <w:r>
         <w:t>Conception des tests</w:t>
       </w:r>
+      <w:bookmarkEnd w:id="36"/>
       <w:bookmarkEnd w:id="37"/>
       <w:bookmarkEnd w:id="38"/>
-      <w:bookmarkEnd w:id="39"/>
     </w:p>
     <w:p>
       <w:pPr>
@@ -8076,8 +8074,8 @@
       <w:pPr>
         <w:pStyle w:val="Titre2"/>
       </w:pPr>
-      <w:bookmarkStart w:id="40" w:name="_Toc102573894"/>
-      <w:bookmarkStart w:id="41" w:name="_Toc532179961"/>
+      <w:bookmarkStart w:id="39" w:name="_Toc102573894"/>
+      <w:bookmarkStart w:id="40" w:name="_Toc532179961"/>
       <w:r>
         <w:lastRenderedPageBreak/>
         <w:t>Planification</w:t>
@@ -8088,7 +8086,7 @@
       <w:r>
         <w:t>e</w:t>
       </w:r>
-      <w:bookmarkEnd w:id="40"/>
+      <w:bookmarkEnd w:id="39"/>
     </w:p>
     <w:p>
       <w:pPr>
@@ -8155,43 +8153,43 @@
       <w:pPr>
         <w:pStyle w:val="Titre1"/>
       </w:pPr>
-      <w:bookmarkStart w:id="42" w:name="_Toc532179964"/>
-      <w:bookmarkStart w:id="43" w:name="_Toc165969648"/>
-      <w:bookmarkStart w:id="44" w:name="_Toc102573895"/>
+      <w:bookmarkStart w:id="41" w:name="_Toc532179964"/>
+      <w:bookmarkStart w:id="42" w:name="_Toc165969648"/>
+      <w:bookmarkStart w:id="43" w:name="_Toc102573895"/>
+      <w:bookmarkEnd w:id="40"/>
+      <w:r>
+        <w:t>Réalisation</w:t>
+      </w:r>
       <w:bookmarkEnd w:id="41"/>
-      <w:r>
-        <w:t>Réalisation</w:t>
-      </w:r>
       <w:bookmarkEnd w:id="42"/>
       <w:bookmarkEnd w:id="43"/>
+    </w:p>
+    <w:p>
+      <w:pPr>
+        <w:pStyle w:val="Titre2"/>
+      </w:pPr>
+      <w:bookmarkStart w:id="44" w:name="_Toc532179965"/>
+      <w:bookmarkStart w:id="45" w:name="_Toc165969649"/>
+      <w:bookmarkStart w:id="46" w:name="_Toc102573896"/>
+      <w:r>
+        <w:t>Dossier de Réalisation</w:t>
+      </w:r>
       <w:bookmarkEnd w:id="44"/>
-    </w:p>
-    <w:p>
-      <w:pPr>
-        <w:pStyle w:val="Titre2"/>
-      </w:pPr>
-      <w:bookmarkStart w:id="45" w:name="_Toc532179965"/>
-      <w:bookmarkStart w:id="46" w:name="_Toc165969649"/>
-      <w:bookmarkStart w:id="47" w:name="_Toc102573896"/>
-      <w:r>
-        <w:t>Dossier de Réalisation</w:t>
-      </w:r>
       <w:bookmarkEnd w:id="45"/>
       <w:bookmarkEnd w:id="46"/>
+    </w:p>
+    <w:p>
+      <w:pPr>
+        <w:pStyle w:val="Titre3"/>
+      </w:pPr>
+      <w:bookmarkStart w:id="47" w:name="_Toc102573897"/>
+      <w:r>
+        <w:t>Programmes &amp; versions utilisés</w:t>
+      </w:r>
       <w:bookmarkEnd w:id="47"/>
     </w:p>
     <w:p>
       <w:pPr>
-        <w:pStyle w:val="Titre3"/>
-      </w:pPr>
-      <w:bookmarkStart w:id="48" w:name="_Toc102573897"/>
-      <w:r>
-        <w:t>Programmes &amp; versions utilisés</w:t>
-      </w:r>
-      <w:bookmarkEnd w:id="48"/>
-    </w:p>
-    <w:p>
-      <w:pPr>
         <w:pStyle w:val="Retraitcorpsdetexte3"/>
         <w:ind w:left="0"/>
       </w:pPr>
@@ -8237,13 +8235,40 @@
     <w:p>
       <w:pPr>
         <w:pStyle w:val="Retraitcorpsdetexte3"/>
-      </w:pPr>
+        <w:ind w:left="0"/>
+      </w:pPr>
+      <w:proofErr w:type="spellStart"/>
+      <w:proofErr w:type="gramStart"/>
+      <w:r>
+        <w:t>Rg.Plugins.Popup</w:t>
+      </w:r>
+      <w:proofErr w:type="spellEnd"/>
+      <w:proofErr w:type="gramEnd"/>
+      <w:r>
+        <w:t xml:space="preserve"> permet de d’afficher des Pop-Ups et d’assurer leur bon fonctionnement.</w:t>
+      </w:r>
     </w:p>
     <w:p>
       <w:pPr>
         <w:pStyle w:val="Retraitcorpsdetexte3"/>
         <w:ind w:left="0"/>
       </w:pPr>
+      <w:proofErr w:type="spellStart"/>
+      <w:r>
+        <w:t>Sqlite</w:t>
+      </w:r>
+      <w:proofErr w:type="spellEnd"/>
+      <w:r>
+        <w:t>-net-</w:t>
+      </w:r>
+      <w:proofErr w:type="spellStart"/>
+      <w:r>
+        <w:t>pcl</w:t>
+      </w:r>
+      <w:proofErr w:type="spellEnd"/>
+      <w:r>
+        <w:t xml:space="preserve"> est nécessaire sur Xamarin pour utiliser SQLite. </w:t>
+      </w:r>
     </w:p>
     <w:p>
       <w:pPr>
@@ -8451,18 +8476,188 @@
       <w:pPr>
         <w:pStyle w:val="Titre3"/>
       </w:pPr>
-      <w:bookmarkStart w:id="49" w:name="_Toc102573898"/>
-      <w:r>
+      <w:bookmarkStart w:id="48" w:name="_Toc102573898"/>
+      <w:r>
+        <w:rPr>
+          <w:noProof/>
+        </w:rPr>
         <w:lastRenderedPageBreak/>
+        <w:drawing>
+          <wp:anchor distT="0" distB="0" distL="114300" distR="114300" simplePos="0" relativeHeight="251774976" behindDoc="1" locked="0" layoutInCell="1" allowOverlap="1" wp14:anchorId="395B9326" wp14:editId="32D98A26">
+            <wp:simplePos x="0" y="0"/>
+            <wp:positionH relativeFrom="column">
+              <wp:posOffset>3071495</wp:posOffset>
+            </wp:positionH>
+            <wp:positionV relativeFrom="paragraph">
+              <wp:posOffset>9525</wp:posOffset>
+            </wp:positionV>
+            <wp:extent cx="2305050" cy="1876425"/>
+            <wp:effectExtent l="0" t="0" r="0" b="9525"/>
+            <wp:wrapTight wrapText="bothSides">
+              <wp:wrapPolygon edited="0">
+                <wp:start x="0" y="0"/>
+                <wp:lineTo x="0" y="21490"/>
+                <wp:lineTo x="21421" y="21490"/>
+                <wp:lineTo x="21421" y="0"/>
+                <wp:lineTo x="0" y="0"/>
+              </wp:wrapPolygon>
+            </wp:wrapTight>
+            <wp:docPr id="11" name="Image 11"/>
+            <wp:cNvGraphicFramePr>
+              <a:graphicFrameLocks xmlns:a="http://schemas.openxmlformats.org/drawingml/2006/main" noChangeAspect="1"/>
+            </wp:cNvGraphicFramePr>
+            <a:graphic xmlns:a="http://schemas.openxmlformats.org/drawingml/2006/main">
+              <a:graphicData uri="http://schemas.openxmlformats.org/drawingml/2006/picture">
+                <pic:pic xmlns:pic="http://schemas.openxmlformats.org/drawingml/2006/picture">
+                  <pic:nvPicPr>
+                    <pic:cNvPr id="11" name="1B83735.tmp"/>
+                    <pic:cNvPicPr/>
+                  </pic:nvPicPr>
+                  <pic:blipFill>
+                    <a:blip r:embed="rId25">
+                      <a:extLst>
+                        <a:ext uri="{28A0092B-C50C-407E-A947-70E740481C1C}">
+                          <a14:useLocalDpi xmlns:a14="http://schemas.microsoft.com/office/drawing/2010/main" val="0"/>
+                        </a:ext>
+                      </a:extLst>
+                    </a:blip>
+                    <a:stretch>
+                      <a:fillRect/>
+                    </a:stretch>
+                  </pic:blipFill>
+                  <pic:spPr>
+                    <a:xfrm>
+                      <a:off x="0" y="0"/>
+                      <a:ext cx="2305050" cy="1876425"/>
+                    </a:xfrm>
+                    <a:prstGeom prst="rect">
+                      <a:avLst/>
+                    </a:prstGeom>
+                  </pic:spPr>
+                </pic:pic>
+              </a:graphicData>
+            </a:graphic>
+          </wp:anchor>
+        </w:drawing>
+      </w:r>
+      <w:r>
         <w:t>Base de données</w:t>
       </w:r>
+      <w:bookmarkEnd w:id="48"/>
+    </w:p>
+    <w:p>
+      <w:pPr>
+        <w:pStyle w:val="Retraitcorpsdetexte3"/>
+        <w:ind w:left="0"/>
+      </w:pPr>
+      <w:r>
+        <w:t>Les modèles de base de données sont très simples. Ils consistent en deux tables, la table des tâches et la table des catégories.</w:t>
+      </w:r>
+    </w:p>
+    <w:p>
+      <w:pPr>
+        <w:pStyle w:val="Retraitcorpsdetexte3"/>
+      </w:pPr>
+      <w:r>
+        <w:rPr>
+          <w:noProof/>
+        </w:rPr>
+        <w:drawing>
+          <wp:anchor distT="0" distB="0" distL="114300" distR="114300" simplePos="0" relativeHeight="251776000" behindDoc="1" locked="0" layoutInCell="1" allowOverlap="1" wp14:anchorId="28875319" wp14:editId="51906CC4">
+            <wp:simplePos x="0" y="0"/>
+            <wp:positionH relativeFrom="margin">
+              <wp:posOffset>123825</wp:posOffset>
+            </wp:positionH>
+            <wp:positionV relativeFrom="paragraph">
+              <wp:posOffset>118110</wp:posOffset>
+            </wp:positionV>
+            <wp:extent cx="2628900" cy="1266825"/>
+            <wp:effectExtent l="0" t="0" r="0" b="9525"/>
+            <wp:wrapTight wrapText="bothSides">
+              <wp:wrapPolygon edited="0">
+                <wp:start x="0" y="0"/>
+                <wp:lineTo x="0" y="21438"/>
+                <wp:lineTo x="21443" y="21438"/>
+                <wp:lineTo x="21443" y="0"/>
+                <wp:lineTo x="0" y="0"/>
+              </wp:wrapPolygon>
+            </wp:wrapTight>
+            <wp:docPr id="9" name="Image 9"/>
+            <wp:cNvGraphicFramePr>
+              <a:graphicFrameLocks xmlns:a="http://schemas.openxmlformats.org/drawingml/2006/main" noChangeAspect="1"/>
+            </wp:cNvGraphicFramePr>
+            <a:graphic xmlns:a="http://schemas.openxmlformats.org/drawingml/2006/main">
+              <a:graphicData uri="http://schemas.openxmlformats.org/drawingml/2006/picture">
+                <pic:pic xmlns:pic="http://schemas.openxmlformats.org/drawingml/2006/picture">
+                  <pic:nvPicPr>
+                    <pic:cNvPr id="9" name="1B8EA5C.tmp"/>
+                    <pic:cNvPicPr/>
+                  </pic:nvPicPr>
+                  <pic:blipFill>
+                    <a:blip r:embed="rId26">
+                      <a:extLst>
+                        <a:ext uri="{28A0092B-C50C-407E-A947-70E740481C1C}">
+                          <a14:useLocalDpi xmlns:a14="http://schemas.microsoft.com/office/drawing/2010/main" val="0"/>
+                        </a:ext>
+                      </a:extLst>
+                    </a:blip>
+                    <a:stretch>
+                      <a:fillRect/>
+                    </a:stretch>
+                  </pic:blipFill>
+                  <pic:spPr>
+                    <a:xfrm>
+                      <a:off x="0" y="0"/>
+                      <a:ext cx="2628900" cy="1266825"/>
+                    </a:xfrm>
+                    <a:prstGeom prst="rect">
+                      <a:avLst/>
+                    </a:prstGeom>
+                  </pic:spPr>
+                </pic:pic>
+              </a:graphicData>
+            </a:graphic>
+          </wp:anchor>
+        </w:drawing>
+      </w:r>
+    </w:p>
+    <w:p>
+      <w:pPr>
+        <w:pStyle w:val="Retraitcorpsdetexte3"/>
+        <w:ind w:left="0"/>
+      </w:pPr>
+    </w:p>
+    <w:p>
+      <w:pPr>
+        <w:pStyle w:val="Retraitcorpsdetexte3"/>
+        <w:ind w:left="0"/>
+      </w:pPr>
+    </w:p>
+    <w:p>
+      <w:pPr>
+        <w:pStyle w:val="Retraitcorpsdetexte3"/>
+        <w:ind w:left="0"/>
+      </w:pPr>
+    </w:p>
+    <w:p>
+      <w:pPr>
+        <w:pStyle w:val="Retraitcorpsdetexte3"/>
+        <w:ind w:left="0"/>
+      </w:pPr>
+    </w:p>
+    <w:p>
+      <w:pPr>
+        <w:pStyle w:val="Retraitcorpsdetexte3"/>
+        <w:ind w:left="0"/>
+      </w:pPr>
+    </w:p>
+    <w:p>
+      <w:pPr>
+        <w:pStyle w:val="Retraitcorpsdetexte3"/>
+        <w:ind w:left="0"/>
+      </w:pPr>
+      <w:bookmarkStart w:id="49" w:name="_GoBack"/>
       <w:bookmarkEnd w:id="49"/>
-    </w:p>
-    <w:p>
-      <w:pPr>
-        <w:pStyle w:val="Retraitcorpsdetexte3"/>
-        <w:ind w:left="0"/>
-      </w:pPr>
     </w:p>
     <w:p>
       <w:pPr>
@@ -8543,6 +8738,88 @@
           <w:szCs w:val="16"/>
         </w:rPr>
         <w:t>Les Services sont en dehors de MVVM, ils peuvent faire office de classe statique, de variables globales</w:t>
+      </w:r>
+    </w:p>
+    <w:p>
+      <w:pPr>
+        <w:rPr>
+          <w:szCs w:val="16"/>
+        </w:rPr>
+      </w:pPr>
+    </w:p>
+    <w:p>
+      <w:pPr>
+        <w:rPr>
+          <w:szCs w:val="16"/>
+        </w:rPr>
+      </w:pPr>
+      <w:r>
+        <w:rPr>
+          <w:szCs w:val="16"/>
+        </w:rPr>
+        <w:t>Les M</w:t>
+      </w:r>
+      <w:r>
+        <w:rPr>
+          <w:szCs w:val="16"/>
+        </w:rPr>
+        <w:t xml:space="preserve">odèles représentent la base de données. Pour la base de données contenant </w:t>
+      </w:r>
+      <w:proofErr w:type="spellStart"/>
+      <w:r>
+        <w:rPr>
+          <w:szCs w:val="16"/>
+        </w:rPr>
+        <w:t>t_task</w:t>
+      </w:r>
+      <w:proofErr w:type="spellEnd"/>
+      <w:r>
+        <w:rPr>
+          <w:szCs w:val="16"/>
+        </w:rPr>
+        <w:t xml:space="preserve"> et </w:t>
+      </w:r>
+      <w:proofErr w:type="spellStart"/>
+      <w:r>
+        <w:rPr>
+          <w:szCs w:val="16"/>
+        </w:rPr>
+        <w:t>t_category</w:t>
+      </w:r>
+      <w:proofErr w:type="spellEnd"/>
+      <w:r>
+        <w:rPr>
+          <w:szCs w:val="16"/>
+        </w:rPr>
+        <w:t xml:space="preserve">, il y a un modèle </w:t>
+      </w:r>
+      <w:proofErr w:type="spellStart"/>
+      <w:r>
+        <w:rPr>
+          <w:szCs w:val="16"/>
+        </w:rPr>
+        <w:t>TaskModel</w:t>
+      </w:r>
+      <w:proofErr w:type="spellEnd"/>
+      <w:r>
+        <w:rPr>
+          <w:szCs w:val="16"/>
+        </w:rPr>
+        <w:t xml:space="preserve"> et un modèle </w:t>
+      </w:r>
+      <w:proofErr w:type="spellStart"/>
+      <w:r>
+        <w:rPr>
+          <w:szCs w:val="16"/>
+        </w:rPr>
+        <w:t>CategoryModel</w:t>
+      </w:r>
+      <w:proofErr w:type="spellEnd"/>
+      <w:r>
+        <w:rPr>
+          <w:szCs w:val="16"/>
+        </w:rPr>
+        <w:t>.</w:t>
       </w:r>
     </w:p>
     <w:p>
@@ -9401,7 +9678,7 @@
         <w:pStyle w:val="Retraitcorpsdetexte"/>
         <w:ind w:left="0"/>
       </w:pPr>
-      <w:hyperlink r:id="rId25" w:history="1">
+      <w:hyperlink r:id="rId27" w:history="1">
         <w:r>
           <w:rPr>
             <w:rStyle w:val="Lienhypertexte"/>
@@ -9432,7 +9709,7 @@
           <w:lang w:val="en-US"/>
         </w:rPr>
       </w:pPr>
-      <w:hyperlink r:id="rId26" w:history="1">
+      <w:hyperlink r:id="rId28" w:history="1">
         <w:proofErr w:type="spellStart"/>
         <w:r>
           <w:rPr>
@@ -9481,7 +9758,7 @@
           <w:lang w:val="en-US"/>
         </w:rPr>
       </w:pPr>
-      <w:hyperlink r:id="rId27" w:history="1">
+      <w:hyperlink r:id="rId29" w:history="1">
         <w:r>
           <w:rPr>
             <w:rStyle w:val="Lienhypertexte"/>
@@ -9541,7 +9818,7 @@
           <w:lang w:val="en-US"/>
         </w:rPr>
       </w:pPr>
-      <w:hyperlink r:id="rId28" w:history="1">
+      <w:hyperlink r:id="rId30" w:history="1">
         <w:proofErr w:type="spellStart"/>
         <w:r>
           <w:rPr>
@@ -9610,7 +9887,7 @@
           <w:lang w:val="en-US"/>
         </w:rPr>
       </w:pPr>
-      <w:hyperlink r:id="rId29" w:history="1">
+      <w:hyperlink r:id="rId31" w:history="1">
         <w:r>
           <w:rPr>
             <w:rStyle w:val="Lienhypertexte"/>
@@ -9637,7 +9914,7 @@
           <w:lang w:val="en-US"/>
         </w:rPr>
       </w:pPr>
-      <w:hyperlink r:id="rId30" w:history="1">
+      <w:hyperlink r:id="rId32" w:history="1">
         <w:proofErr w:type="spellStart"/>
         <w:r>
           <w:rPr>
@@ -9673,7 +9950,7 @@
           <w:lang w:val="en-US"/>
         </w:rPr>
       </w:pPr>
-      <w:hyperlink r:id="rId31" w:history="1">
+      <w:hyperlink r:id="rId33" w:history="1">
         <w:proofErr w:type="spellStart"/>
         <w:r>
           <w:rPr>
@@ -9738,7 +10015,7 @@
         <w:lastRenderedPageBreak/>
         <w:pict w14:anchorId="28FC071C">
           <v:shape id="_x0000_i1027" type="#_x0000_t75" style="width:453pt;height:604.5pt">
-            <v:imagedata r:id="rId32" o:title="IMG_20220505_090034"/>
+            <v:imagedata r:id="rId34" o:title="IMG_20220505_090034"/>
           </v:shape>
         </w:pict>
       </w:r>
@@ -9859,8 +10136,8 @@
       </w:pPr>
     </w:p>
     <w:sectPr>
-      <w:headerReference w:type="default" r:id="rId33"/>
-      <w:footerReference w:type="default" r:id="rId34"/>
+      <w:headerReference w:type="default" r:id="rId35"/>
+      <w:footerReference w:type="default" r:id="rId36"/>
       <w:pgSz w:w="11906" w:h="16838" w:code="9"/>
       <w:pgMar w:top="1418" w:right="1418" w:bottom="1418" w:left="1418" w:header="709" w:footer="709" w:gutter="0"/>
       <w:cols w:space="708"/>
@@ -9935,31 +10212,16 @@
             </w:rPr>
             <w:t> :</w:t>
           </w:r>
-          <w:r>
-            <w:fldChar w:fldCharType="begin"/>
-          </w:r>
-          <w:r>
-            <w:instrText xml:space="preserve"> AUTHOR   \* MERGEFORMAT </w:instrText>
-          </w:r>
-          <w:r>
-            <w:fldChar w:fldCharType="separate"/>
-          </w:r>
-          <w:r>
-            <w:rPr>
-              <w:rFonts w:cs="Arial"/>
-              <w:noProof/>
-              <w:szCs w:val="16"/>
-            </w:rPr>
-            <w:t>Tristan Gerber</w:t>
-          </w:r>
-          <w:r>
-            <w:rPr>
-              <w:rFonts w:cs="Arial"/>
-              <w:noProof/>
-              <w:szCs w:val="16"/>
-            </w:rPr>
-            <w:fldChar w:fldCharType="end"/>
-          </w:r>
+          <w:fldSimple w:instr=" AUTHOR   \* MERGEFORMAT ">
+            <w:r>
+              <w:rPr>
+                <w:rFonts w:cs="Arial"/>
+                <w:noProof/>
+                <w:szCs w:val="16"/>
+              </w:rPr>
+              <w:t>Tristan Gerber</w:t>
+            </w:r>
+          </w:fldSimple>
         </w:p>
         <w:p>
           <w:pPr>
@@ -10078,27 +10340,14 @@
             </w:rPr>
             <w:t xml:space="preserve">Modifié par : </w:t>
           </w:r>
-          <w:r>
-            <w:fldChar w:fldCharType="begin"/>
-          </w:r>
-          <w:r>
-            <w:instrText xml:space="preserve"> LASTSAVEDBY   \* MERGEFORMAT </w:instrText>
-          </w:r>
-          <w:r>
-            <w:fldChar w:fldCharType="separate"/>
-          </w:r>
-          <w:r>
-            <w:rPr>
-              <w:noProof/>
-            </w:rPr>
-            <w:t>Tristan Gerber</w:t>
-          </w:r>
-          <w:r>
-            <w:rPr>
-              <w:noProof/>
-            </w:rPr>
-            <w:fldChar w:fldCharType="end"/>
-          </w:r>
+          <w:fldSimple w:instr=" LASTSAVEDBY   \* MERGEFORMAT ">
+            <w:r>
+              <w:rPr>
+                <w:noProof/>
+              </w:rPr>
+              <w:t>Tristan Gerber</w:t>
+            </w:r>
+          </w:fldSimple>
         </w:p>
       </w:tc>
       <w:tc>
@@ -10153,7 +10402,7 @@
               <w:noProof/>
               <w:szCs w:val="16"/>
             </w:rPr>
-            <w:t>20</w:t>
+            <w:t>16</w:t>
           </w:r>
           <w:r>
             <w:rPr>
@@ -10202,7 +10451,7 @@
               <w:noProof/>
               <w:szCs w:val="16"/>
             </w:rPr>
-            <w:t>20</w:t>
+            <w:t>21</w:t>
           </w:r>
           <w:r>
             <w:rPr>
@@ -10269,7 +10518,7 @@
               <w:noProof/>
               <w:szCs w:val="16"/>
             </w:rPr>
-            <w:t>11.05.2022 16:14</w:t>
+            <w:t>13.05.2022 16:29</w:t>
           </w:r>
           <w:r>
             <w:rPr>
@@ -10305,31 +10554,16 @@
             </w:rPr>
             <w:t xml:space="preserve">Version: </w:t>
           </w:r>
-          <w:r>
-            <w:fldChar w:fldCharType="begin"/>
-          </w:r>
-          <w:r>
-            <w:instrText xml:space="preserve"> REVNUM   \* MERGEFORMAT </w:instrText>
-          </w:r>
-          <w:r>
-            <w:fldChar w:fldCharType="separate"/>
-          </w:r>
-          <w:r>
-            <w:rPr>
-              <w:rFonts w:cs="Arial"/>
-              <w:noProof/>
-              <w:szCs w:val="16"/>
-            </w:rPr>
-            <w:t>30</w:t>
-          </w:r>
-          <w:r>
-            <w:rPr>
-              <w:rFonts w:cs="Arial"/>
-              <w:noProof/>
-              <w:szCs w:val="16"/>
-            </w:rPr>
-            <w:fldChar w:fldCharType="end"/>
-          </w:r>
+          <w:fldSimple w:instr=" REVNUM   \* MERGEFORMAT ">
+            <w:r>
+              <w:rPr>
+                <w:rFonts w:cs="Arial"/>
+                <w:noProof/>
+                <w:szCs w:val="16"/>
+              </w:rPr>
+              <w:t>33</w:t>
+            </w:r>
+          </w:fldSimple>
           <w:r>
             <w:rPr>
               <w:rFonts w:cs="Arial"/>
@@ -10364,7 +10598,7 @@
               <w:noProof/>
               <w:szCs w:val="16"/>
             </w:rPr>
-            <w:t>11.05.2022 16:14</w:t>
+            <w:t>13.05.2022 16:29</w:t>
           </w:r>
           <w:r>
             <w:rPr>
@@ -10390,35 +10624,22 @@
               <w:szCs w:val="16"/>
             </w:rPr>
           </w:pPr>
-          <w:r>
-            <w:fldChar w:fldCharType="begin"/>
-          </w:r>
-          <w:r>
-            <w:instrText xml:space="preserve"> FILENAME  \* FirstCap  \* MERGEFORMAT </w:instrText>
-          </w:r>
-          <w:r>
-            <w:fldChar w:fldCharType="separate"/>
-          </w:r>
-          <w:r>
-            <w:rPr>
-              <w:rFonts w:cs="Arial"/>
-              <w:noProof/>
-              <w:szCs w:val="16"/>
-            </w:rPr>
-            <w:t>X-trigerber-rapport-de-projet</w:t>
-          </w:r>
-          <w:r>
-            <w:rPr>
-              <w:noProof/>
-            </w:rPr>
-            <w:t>.docx</w:t>
-          </w:r>
-          <w:r>
-            <w:rPr>
-              <w:noProof/>
-            </w:rPr>
-            <w:fldChar w:fldCharType="end"/>
-          </w:r>
+          <w:fldSimple w:instr=" FILENAME  \* FirstCap  \* MERGEFORMAT ">
+            <w:r>
+              <w:rPr>
+                <w:rFonts w:cs="Arial"/>
+                <w:noProof/>
+                <w:szCs w:val="16"/>
+              </w:rPr>
+              <w:t>X-trigerber-rapport-de-projet</w:t>
+            </w:r>
+            <w:r>
+              <w:rPr>
+                <w:noProof/>
+              </w:rPr>
+              <w:t>.docx</w:t>
+            </w:r>
+          </w:fldSimple>
         </w:p>
       </w:tc>
     </w:tr>
@@ -10595,7 +10816,7 @@
         <v:path o:extrusionok="f" gradientshapeok="t" o:connecttype="rect"/>
         <o:lock v:ext="edit" aspectratio="t"/>
       </v:shapetype>
-      <v:shape id="_x0000_i1027" type="#_x0000_t75" style="width:11.25pt;height:11.25pt" o:bullet="t">
+      <v:shape id="_x0000_i1037" type="#_x0000_t75" style="width:11.25pt;height:11.25pt" o:bullet="t">
         <v:imagedata r:id="rId1" o:title="BD10263_"/>
       </v:shape>
     </w:pict>
@@ -14926,9 +15147,12 @@
 </file>
 
 <file path=customXml/item1.xml><?xml version="1.0" encoding="utf-8"?>
-<p:properties xmlns:p="http://schemas.microsoft.com/office/2006/metadata/properties" xmlns:xsi="http://www.w3.org/2001/XMLSchema-instance" xmlns:pc="http://schemas.microsoft.com/office/infopath/2007/PartnerControls">
-  <documentManagement/>
-</p:properties>
+<?mso-contentType ?>
+<FormTemplates xmlns="http://schemas.microsoft.com/sharepoint/v3/contenttype/forms">
+  <Display>DocumentLibraryForm</Display>
+  <Edit>DocumentLibraryForm</Edit>
+  <New>DocumentLibraryForm</New>
+</FormTemplates>
 </file>
 
 <file path=customXml/item2.xml><?xml version="1.0" encoding="utf-8"?>
@@ -15155,12 +15379,9 @@
 </file>
 
 <file path=customXml/item3.xml><?xml version="1.0" encoding="utf-8"?>
-<?mso-contentType ?>
-<FormTemplates xmlns="http://schemas.microsoft.com/sharepoint/v3/contenttype/forms">
-  <Display>DocumentLibraryForm</Display>
-  <Edit>DocumentLibraryForm</Edit>
-  <New>DocumentLibraryForm</New>
-</FormTemplates>
+<p:properties xmlns:p="http://schemas.microsoft.com/office/2006/metadata/properties" xmlns:xsi="http://www.w3.org/2001/XMLSchema-instance" xmlns:pc="http://schemas.microsoft.com/office/infopath/2007/PartnerControls">
+  <documentManagement/>
+</p:properties>
 </file>
 
 <file path=customXml/item4.xml><?xml version="1.0" encoding="utf-8"?>
@@ -15168,10 +15389,9 @@
 </file>
 
 <file path=customXml/itemProps1.xml><?xml version="1.0" encoding="utf-8"?>
-<ds:datastoreItem xmlns:ds="http://schemas.openxmlformats.org/officeDocument/2006/customXml" ds:itemID="{DE5F1BC7-6901-4339-B7AC-CC8FB113C76A}">
+<ds:datastoreItem xmlns:ds="http://schemas.openxmlformats.org/officeDocument/2006/customXml" ds:itemID="{56B2B437-CB03-49E5-867E-EF6531AA5B86}">
   <ds:schemaRefs>
-    <ds:schemaRef ds:uri="http://schemas.microsoft.com/office/2006/metadata/properties"/>
-    <ds:schemaRef ds:uri="http://schemas.microsoft.com/office/infopath/2007/PartnerControls"/>
+    <ds:schemaRef ds:uri="http://schemas.microsoft.com/sharepoint/v3/contenttype/forms"/>
   </ds:schemaRefs>
 </ds:datastoreItem>
 </file>
@@ -15196,15 +15416,16 @@
 </file>
 
 <file path=customXml/itemProps3.xml><?xml version="1.0" encoding="utf-8"?>
-<ds:datastoreItem xmlns:ds="http://schemas.openxmlformats.org/officeDocument/2006/customXml" ds:itemID="{56B2B437-CB03-49E5-867E-EF6531AA5B86}">
+<ds:datastoreItem xmlns:ds="http://schemas.openxmlformats.org/officeDocument/2006/customXml" ds:itemID="{DE5F1BC7-6901-4339-B7AC-CC8FB113C76A}">
   <ds:schemaRefs>
-    <ds:schemaRef ds:uri="http://schemas.microsoft.com/sharepoint/v3/contenttype/forms"/>
+    <ds:schemaRef ds:uri="http://schemas.microsoft.com/office/2006/metadata/properties"/>
+    <ds:schemaRef ds:uri="http://schemas.microsoft.com/office/infopath/2007/PartnerControls"/>
   </ds:schemaRefs>
 </ds:datastoreItem>
 </file>
 
 <file path=customXml/itemProps4.xml><?xml version="1.0" encoding="utf-8"?>
-<ds:datastoreItem xmlns:ds="http://schemas.openxmlformats.org/officeDocument/2006/customXml" ds:itemID="{B8FB5173-54CE-444F-8192-E29BBC3F16B4}">
+<ds:datastoreItem xmlns:ds="http://schemas.openxmlformats.org/officeDocument/2006/customXml" ds:itemID="{18F8AB26-B09D-45F3-BDE6-830291479B07}">
   <ds:schemaRefs>
     <ds:schemaRef ds:uri="http://schemas.openxmlformats.org/officeDocument/2006/bibliography"/>
   </ds:schemaRefs>

</xml_diff>